<commit_message>
Description:     Revision 3 -- incorporating comments from first review.
</commit_message>
<xml_diff>
--- a/sandbox/HDF5_Metadata/HDF5_Metadata.docx
+++ b/sandbox/HDF5_Metadata/HDF5_Metadata.docx
@@ -44,7 +44,7 @@
         <w:t xml:space="preserve">Version </w:t>
       </w:r>
       <w:r>
-        <w:t>2</w:t>
+        <w:t>3</w:t>
       </w:r>
     </w:p>
     <w:p>
@@ -58,86 +58,937 @@
     <w:p>
       <w:pPr>
         <w:pStyle w:val="Abstract"/>
-      </w:pPr>
-      <w:r>
-        <w:t>This document presents two discussions of HDF5 metadata:</w:t>
+        <w:rPr>
+          <w:sz w:val="20"/>
+        </w:rPr>
+      </w:pPr>
+      <w:r>
+        <w:rPr>
+          <w:sz w:val="20"/>
+        </w:rPr>
+        <w:t>B</w:t>
+      </w:r>
+      <w:r>
+        <w:rPr>
+          <w:sz w:val="20"/>
+        </w:rPr>
+        <w:t>ackground information for reviewers</w:t>
+      </w:r>
+      <w:r>
+        <w:rPr>
+          <w:sz w:val="20"/>
+        </w:rPr>
+        <w:t>:</w:t>
+      </w:r>
+    </w:p>
+    <w:p>
+      <w:pPr>
+        <w:pStyle w:val="Abstract"/>
+        <w:rPr>
+          <w:sz w:val="20"/>
+        </w:rPr>
+      </w:pPr>
+      <w:r>
+        <w:rPr>
+          <w:sz w:val="20"/>
+        </w:rPr>
+        <w:t>Th</w:t>
+      </w:r>
+      <w:r>
+        <w:rPr>
+          <w:sz w:val="20"/>
+        </w:rPr>
+        <w:t>e contents of this</w:t>
+      </w:r>
+      <w:r>
+        <w:rPr>
+          <w:sz w:val="20"/>
+        </w:rPr>
+        <w:t xml:space="preserve"> </w:t>
+      </w:r>
+      <w:r>
+        <w:rPr>
+          <w:sz w:val="20"/>
+        </w:rPr>
+        <w:t>file will be eventually appear in two separate publications</w:t>
+      </w:r>
+      <w:r>
+        <w:rPr>
+          <w:sz w:val="20"/>
+        </w:rPr>
+        <w:t>:</w:t>
       </w:r>
     </w:p>
     <w:p>
       <w:pPr>
         <w:pStyle w:val="AbstractBullet"/>
+        <w:numPr>
+          <w:numberingChange w:id="0" w:author="Frank Baker" w:date="2011-02-02T14:37:00Z" w:original=""/>
+        </w:numPr>
         <w:ind w:left="1440"/>
-      </w:pPr>
-      <w:r>
-        <w:t>A high level view derived from the text that Peter, Quincey, and I developed for Peter's h5diff comparison specification  document. This might suitable for a user guide chapter.</w:t>
+        <w:rPr>
+          <w:sz w:val="20"/>
+        </w:rPr>
+      </w:pPr>
+      <w:r>
+        <w:rPr>
+          <w:sz w:val="20"/>
+        </w:rPr>
+        <w:t>The first section (1 page)</w:t>
+      </w:r>
+      <w:r>
+        <w:rPr>
+          <w:sz w:val="20"/>
+        </w:rPr>
+        <w:t xml:space="preserve"> is</w:t>
+      </w:r>
+      <w:r>
+        <w:rPr>
+          <w:sz w:val="20"/>
+        </w:rPr>
+        <w:t xml:space="preserve"> a short,</w:t>
+      </w:r>
+      <w:r>
+        <w:rPr>
+          <w:sz w:val="20"/>
+        </w:rPr>
+        <w:t xml:space="preserve"> </w:t>
+      </w:r>
+      <w:r>
+        <w:rPr>
+          <w:sz w:val="20"/>
+        </w:rPr>
+        <w:t>high-</w:t>
+      </w:r>
+      <w:r>
+        <w:rPr>
+          <w:sz w:val="20"/>
+        </w:rPr>
+        <w:t xml:space="preserve">level </w:t>
+      </w:r>
+      <w:r>
+        <w:rPr>
+          <w:sz w:val="20"/>
+        </w:rPr>
+        <w:t>description of HDF5 metadata</w:t>
+      </w:r>
+      <w:r>
+        <w:rPr>
+          <w:sz w:val="20"/>
+        </w:rPr>
+        <w:t>.  It</w:t>
+      </w:r>
+      <w:r>
+        <w:rPr>
+          <w:sz w:val="20"/>
+        </w:rPr>
+        <w:t xml:space="preserve"> is targeted for inclusion in</w:t>
+      </w:r>
+      <w:r>
+        <w:rPr>
+          <w:sz w:val="20"/>
+        </w:rPr>
+        <w:t xml:space="preserve"> a user guide chapter</w:t>
+      </w:r>
+      <w:r>
+        <w:rPr>
+          <w:sz w:val="20"/>
+        </w:rPr>
+        <w:t xml:space="preserve"> and</w:t>
+      </w:r>
+      <w:r>
+        <w:rPr>
+          <w:sz w:val="20"/>
+        </w:rPr>
+        <w:t xml:space="preserve"> was </w:t>
+      </w:r>
+      <w:r>
+        <w:rPr>
+          <w:sz w:val="20"/>
+        </w:rPr>
+        <w:t xml:space="preserve">derived from text developed for </w:t>
+      </w:r>
+      <w:r>
+        <w:rPr>
+          <w:sz w:val="20"/>
+        </w:rPr>
+        <w:t xml:space="preserve">the </w:t>
+      </w:r>
+      <w:r>
+        <w:rPr>
+          <w:sz w:val="20"/>
+        </w:rPr>
+        <w:t>h5diff comparison specification document</w:t>
+      </w:r>
+      <w:r>
+        <w:rPr>
+          <w:sz w:val="20"/>
+        </w:rPr>
+        <w:t>.</w:t>
       </w:r>
     </w:p>
     <w:p>
       <w:pPr>
         <w:pStyle w:val="AbstractBullet"/>
+        <w:numPr>
+          <w:numberingChange w:id="1" w:author="Frank Baker" w:date="2011-02-08T14:38:00Z" w:original=""/>
+        </w:numPr>
         <w:ind w:left="1440"/>
-      </w:pPr>
-      <w:r>
-        <w:t>A more detailed and technical view that is intended for inclusion in "Advanced Topics</w:t>
-      </w:r>
-      <w:r>
+        <w:rPr>
+          <w:sz w:val="20"/>
+        </w:rPr>
+      </w:pPr>
+      <w:r>
+        <w:rPr>
+          <w:sz w:val="20"/>
+        </w:rPr>
+        <w:t>The second section (</w:t>
+      </w:r>
+      <w:r>
+        <w:rPr>
+          <w:sz w:val="20"/>
+        </w:rPr>
+        <w:t>5</w:t>
+      </w:r>
+      <w:r>
+        <w:rPr>
+          <w:sz w:val="20"/>
+        </w:rPr>
+        <w:t xml:space="preserve"> </w:t>
+      </w:r>
+      <w:r>
+        <w:rPr>
+          <w:sz w:val="20"/>
+        </w:rPr>
+        <w:t>pages)</w:t>
+      </w:r>
+      <w:r>
+        <w:rPr>
+          <w:sz w:val="20"/>
+        </w:rPr>
+        <w:t xml:space="preserve"> </w:t>
+      </w:r>
+      <w:r>
+        <w:rPr>
+          <w:sz w:val="20"/>
+        </w:rPr>
+        <w:t xml:space="preserve">is a </w:t>
+      </w:r>
+      <w:r>
+        <w:rPr>
+          <w:sz w:val="20"/>
+        </w:rPr>
+        <w:t xml:space="preserve">more </w:t>
+      </w:r>
+      <w:r>
+        <w:rPr>
+          <w:sz w:val="20"/>
+        </w:rPr>
+        <w:t xml:space="preserve">comprehensive </w:t>
+      </w:r>
+      <w:r>
+        <w:rPr>
+          <w:sz w:val="20"/>
+        </w:rPr>
+        <w:t xml:space="preserve">discussion.  This is targeted for use as a stand-alone document </w:t>
+      </w:r>
+      <w:r>
+        <w:rPr>
+          <w:sz w:val="20"/>
+        </w:rPr>
+        <w:t>in "</w:t>
+      </w:r>
+      <w:r>
+        <w:rPr>
+          <w:rStyle w:val="Citation"/>
+          <w:sz w:val="20"/>
+        </w:rPr>
+        <w:t>Advanced Topics</w:t>
+      </w:r>
+      <w:r>
+        <w:rPr>
+          <w:rStyle w:val="Citation"/>
+          <w:sz w:val="20"/>
+        </w:rPr>
         <w:t xml:space="preserve"> in HDF5</w:t>
       </w:r>
       <w:r>
+        <w:rPr>
+          <w:sz w:val="20"/>
+        </w:rPr>
         <w:t>."</w:t>
       </w:r>
     </w:p>
     <w:p>
       <w:pPr>
         <w:pStyle w:val="Abstract"/>
-      </w:pPr>
-      <w:r>
-        <w:t xml:space="preserve">These texts experiment with terminology.  Library metadata has previously been discussed as "structural metatdata," but user metadata can also be structural; the key is that </w:t>
-      </w:r>
-      <w:r>
+        <w:rPr>
+          <w:sz w:val="20"/>
+        </w:rPr>
+      </w:pPr>
+    </w:p>
+    <w:p>
+      <w:pPr>
+        <w:pStyle w:val="Abstract"/>
+        <w:rPr>
+          <w:sz w:val="20"/>
+        </w:rPr>
+      </w:pPr>
+      <w:r>
+        <w:rPr>
+          <w:sz w:val="20"/>
+        </w:rPr>
+        <w:t xml:space="preserve">These texts </w:t>
+      </w:r>
+      <w:r>
+        <w:rPr>
+          <w:sz w:val="20"/>
+        </w:rPr>
+        <w:t>include a shift in</w:t>
+      </w:r>
+      <w:r>
+        <w:rPr>
+          <w:sz w:val="20"/>
+        </w:rPr>
+        <w:t xml:space="preserve"> terminology.  </w:t>
+      </w:r>
+    </w:p>
+    <w:p>
+      <w:pPr>
+        <w:pStyle w:val="AbstractBullet"/>
+        <w:numPr>
+          <w:numberingChange w:id="2" w:author="Frank Baker" w:date="2011-02-08T14:38:00Z" w:original=""/>
+        </w:numPr>
+        <w:ind w:left="1440"/>
+        <w:rPr>
+          <w:sz w:val="20"/>
+        </w:rPr>
+      </w:pPr>
+      <w:r>
+        <w:rPr>
+          <w:rStyle w:val="Citation"/>
+          <w:sz w:val="20"/>
+        </w:rPr>
+        <w:t>Library metadata</w:t>
+      </w:r>
+      <w:r>
+        <w:rPr>
+          <w:sz w:val="20"/>
+        </w:rPr>
+        <w:t xml:space="preserve"> has previously been discussed as "structural metadata," but user metadata can also be structural; the key is </w:t>
+      </w:r>
+      <w:proofErr w:type="gramStart"/>
+      <w:r>
+        <w:rPr>
+          <w:sz w:val="20"/>
+        </w:rPr>
+        <w:t xml:space="preserve">that </w:t>
+      </w:r>
+      <w:r>
+        <w:rPr>
+          <w:sz w:val="20"/>
+        </w:rPr>
         <w:t>library</w:t>
       </w:r>
       <w:r>
-        <w:t xml:space="preserve"> metadata is automatically generated by the library.  The two categories of user metadata used to be discussed jointly as "application metadata" without </w:t>
-      </w:r>
-      <w:r>
-        <w:t>drawing a distinction between</w:t>
-      </w:r>
-      <w:r>
-        <w:t xml:space="preserve"> static and dynamic metadata.   Static user metadata is normally set only once and </w:t>
-      </w:r>
-      <w:r>
-        <w:t>normally</w:t>
-      </w:r>
-      <w:r>
-        <w:t xml:space="preserve"> cannot be changed without rewriting an object or file</w:t>
-      </w:r>
-      <w:r>
-        <w:t>;</w:t>
-      </w:r>
-      <w:r>
-        <w:t xml:space="preserve"> dynamic user metadata is designed to be changed at will.</w:t>
+        <w:rPr>
+          <w:sz w:val="20"/>
+        </w:rPr>
+        <w:t xml:space="preserve"> metadata is automatically generated by the library</w:t>
+      </w:r>
+      <w:proofErr w:type="gramEnd"/>
+      <w:r>
+        <w:rPr>
+          <w:sz w:val="20"/>
+        </w:rPr>
+        <w:t xml:space="preserve">. </w:t>
+      </w:r>
+    </w:p>
+    <w:p>
+      <w:pPr>
+        <w:pStyle w:val="AbstractBullet"/>
+        <w:numPr>
+          <w:numberingChange w:id="3" w:author="Frank Baker" w:date="2011-02-08T14:38:00Z" w:original=""/>
+        </w:numPr>
+        <w:ind w:left="1440"/>
+        <w:rPr>
+          <w:sz w:val="20"/>
+        </w:rPr>
+      </w:pPr>
+      <w:r>
+        <w:rPr>
+          <w:rStyle w:val="Citation"/>
+          <w:sz w:val="20"/>
+        </w:rPr>
+        <w:t>Static user metadata </w:t>
+      </w:r>
+      <w:r>
+        <w:rPr>
+          <w:sz w:val="20"/>
+        </w:rPr>
+        <w:t xml:space="preserve">normally is set only once and can be changed only when rewriting an object or file; </w:t>
+      </w:r>
+      <w:r>
+        <w:rPr>
+          <w:rStyle w:val="Citation"/>
+          <w:sz w:val="20"/>
+        </w:rPr>
+        <w:t>dynamic user metadata</w:t>
+      </w:r>
+      <w:r>
+        <w:rPr>
+          <w:sz w:val="20"/>
+        </w:rPr>
+        <w:t xml:space="preserve"> </w:t>
+      </w:r>
+      <w:proofErr w:type="gramStart"/>
+      <w:r>
+        <w:rPr>
+          <w:sz w:val="20"/>
+        </w:rPr>
+        <w:t>is designed to be changed</w:t>
+      </w:r>
+      <w:proofErr w:type="gramEnd"/>
+      <w:r>
+        <w:rPr>
+          <w:sz w:val="20"/>
+        </w:rPr>
+        <w:t xml:space="preserve"> at </w:t>
+      </w:r>
+      <w:proofErr w:type="spellStart"/>
+      <w:r>
+        <w:rPr>
+          <w:sz w:val="20"/>
+        </w:rPr>
+        <w:t>will</w:t>
+      </w:r>
+      <w:proofErr w:type="spellEnd"/>
+      <w:r>
+        <w:rPr>
+          <w:sz w:val="20"/>
+        </w:rPr>
+        <w:t>.</w:t>
+      </w:r>
+      <w:r>
+        <w:rPr>
+          <w:sz w:val="20"/>
+        </w:rPr>
+        <w:t xml:space="preserve">  </w:t>
+      </w:r>
+      <w:r>
+        <w:rPr>
+          <w:sz w:val="20"/>
+        </w:rPr>
+        <w:t>The</w:t>
+      </w:r>
+      <w:r>
+        <w:rPr>
+          <w:sz w:val="20"/>
+        </w:rPr>
+        <w:t>se</w:t>
+      </w:r>
+      <w:r>
+        <w:rPr>
+          <w:sz w:val="20"/>
+        </w:rPr>
+        <w:t xml:space="preserve"> two categories of user metadata </w:t>
+      </w:r>
+      <w:r>
+        <w:rPr>
+          <w:sz w:val="20"/>
+        </w:rPr>
+        <w:t>have previously been</w:t>
+      </w:r>
+      <w:r>
+        <w:rPr>
+          <w:sz w:val="20"/>
+        </w:rPr>
+        <w:t xml:space="preserve"> discussed </w:t>
+      </w:r>
+      <w:r>
+        <w:rPr>
+          <w:sz w:val="20"/>
+        </w:rPr>
+        <w:t>joint</w:t>
+      </w:r>
+      <w:r>
+        <w:rPr>
+          <w:sz w:val="20"/>
+        </w:rPr>
+        <w:t xml:space="preserve">ly </w:t>
+      </w:r>
+      <w:r>
+        <w:rPr>
+          <w:sz w:val="20"/>
+        </w:rPr>
+        <w:t>as "application metadata</w:t>
+      </w:r>
+      <w:r>
+        <w:rPr>
+          <w:sz w:val="20"/>
+        </w:rPr>
+        <w:t>,</w:t>
+      </w:r>
+      <w:r>
+        <w:rPr>
+          <w:sz w:val="20"/>
+        </w:rPr>
+        <w:t xml:space="preserve">" </w:t>
+      </w:r>
+      <w:r>
+        <w:rPr>
+          <w:sz w:val="20"/>
+        </w:rPr>
+        <w:t xml:space="preserve">but </w:t>
+      </w:r>
+      <w:r>
+        <w:rPr>
+          <w:sz w:val="20"/>
+        </w:rPr>
+        <w:t xml:space="preserve">it </w:t>
+      </w:r>
+      <w:r>
+        <w:rPr>
+          <w:sz w:val="20"/>
+        </w:rPr>
+        <w:t xml:space="preserve">has become clear </w:t>
+      </w:r>
+      <w:r>
+        <w:rPr>
+          <w:sz w:val="20"/>
+        </w:rPr>
+        <w:t>that</w:t>
+      </w:r>
+      <w:r>
+        <w:rPr>
+          <w:sz w:val="20"/>
+        </w:rPr>
+        <w:t xml:space="preserve"> </w:t>
+      </w:r>
+      <w:r>
+        <w:rPr>
+          <w:sz w:val="20"/>
+        </w:rPr>
+        <w:t>the</w:t>
+      </w:r>
+      <w:r>
+        <w:rPr>
+          <w:sz w:val="20"/>
+        </w:rPr>
+        <w:t xml:space="preserve"> </w:t>
+      </w:r>
+      <w:r>
+        <w:rPr>
+          <w:sz w:val="20"/>
+        </w:rPr>
+        <w:t xml:space="preserve">static </w:t>
+      </w:r>
+      <w:r>
+        <w:rPr>
+          <w:sz w:val="20"/>
+        </w:rPr>
+        <w:t xml:space="preserve">versus </w:t>
+      </w:r>
+      <w:r>
+        <w:rPr>
+          <w:sz w:val="20"/>
+        </w:rPr>
+        <w:t xml:space="preserve">dynamic </w:t>
+      </w:r>
+      <w:r>
+        <w:rPr>
+          <w:sz w:val="20"/>
+        </w:rPr>
+        <w:t xml:space="preserve">distinction </w:t>
+      </w:r>
+      <w:r>
+        <w:rPr>
+          <w:sz w:val="20"/>
+        </w:rPr>
+        <w:t>is worth discussing</w:t>
+      </w:r>
+      <w:r>
+        <w:rPr>
+          <w:sz w:val="20"/>
+        </w:rPr>
+        <w:t>.   </w:t>
       </w:r>
     </w:p>
     <w:p>
       <w:pPr>
         <w:pStyle w:val="Abstract"/>
-      </w:pPr>
-      <w:r>
+        <w:rPr>
+          <w:sz w:val="20"/>
+        </w:rPr>
+      </w:pPr>
+      <w:r>
+        <w:rPr>
+          <w:sz w:val="20"/>
+        </w:rPr>
         <w:t>Feedback on this change of terminology is encouraged.</w:t>
       </w:r>
     </w:p>
     <w:p>
       <w:pPr>
         <w:pStyle w:val="Abstract"/>
+        <w:numPr>
+          <w:ins w:id="4" w:author="Frank Baker" w:date="2011-02-03T13:29:00Z"/>
+        </w:numPr>
+        <w:rPr>
+          <w:sz w:val="20"/>
+        </w:rPr>
       </w:pPr>
     </w:p>
     <w:p>
       <w:pPr>
         <w:pStyle w:val="Abstract"/>
-      </w:pPr>
-      <w:r>
-        <w:t>Note: This document will be eventually be published in HTML and the embedded URLs you see here converted to relative hyperlinks.</w:t>
+        <w:rPr>
+          <w:sz w:val="20"/>
+        </w:rPr>
+      </w:pPr>
+      <w:proofErr w:type="spellStart"/>
+      <w:r>
+        <w:rPr>
+          <w:sz w:val="20"/>
+        </w:rPr>
+        <w:t>Quincey</w:t>
+      </w:r>
+      <w:proofErr w:type="spellEnd"/>
+      <w:r>
+        <w:rPr>
+          <w:sz w:val="20"/>
+        </w:rPr>
+        <w:t xml:space="preserve"> has </w:t>
+      </w:r>
+      <w:r>
+        <w:rPr>
+          <w:sz w:val="20"/>
+        </w:rPr>
+        <w:t xml:space="preserve">observed </w:t>
+      </w:r>
+      <w:r>
+        <w:rPr>
+          <w:sz w:val="20"/>
+        </w:rPr>
+        <w:t xml:space="preserve">that there’s </w:t>
+      </w:r>
+      <w:r>
+        <w:rPr>
+          <w:sz w:val="20"/>
+        </w:rPr>
+        <w:t xml:space="preserve">also </w:t>
+      </w:r>
+      <w:r>
+        <w:rPr>
+          <w:sz w:val="20"/>
+        </w:rPr>
+        <w:t>static and dynamic library metadata.  For example, many object header</w:t>
+      </w:r>
+      <w:r>
+        <w:rPr>
+          <w:sz w:val="20"/>
+        </w:rPr>
+        <w:t xml:space="preserve"> message</w:t>
+      </w:r>
+      <w:r>
+        <w:rPr>
+          <w:sz w:val="20"/>
+        </w:rPr>
+        <w:t xml:space="preserve">s are static, but the B-trees are dynamic.  </w:t>
+      </w:r>
+      <w:proofErr w:type="spellStart"/>
+      <w:r>
+        <w:rPr>
+          <w:sz w:val="20"/>
+        </w:rPr>
+        <w:t>Quincey</w:t>
+      </w:r>
+      <w:proofErr w:type="spellEnd"/>
+      <w:r>
+        <w:rPr>
+          <w:sz w:val="20"/>
+        </w:rPr>
+        <w:t xml:space="preserve"> </w:t>
+      </w:r>
+      <w:r>
+        <w:rPr>
+          <w:sz w:val="20"/>
+        </w:rPr>
+        <w:t>went on to say</w:t>
+      </w:r>
+      <w:r>
+        <w:rPr>
+          <w:sz w:val="20"/>
+        </w:rPr>
+        <w:t>, “</w:t>
+      </w:r>
+      <w:r>
+        <w:rPr>
+          <w:sz w:val="20"/>
+        </w:rPr>
+        <w:t xml:space="preserve">I don’t know if it’s worthwhile making that really clear though…” </w:t>
+      </w:r>
+      <w:r>
+        <w:rPr>
+          <w:sz w:val="20"/>
+        </w:rPr>
+        <w:t xml:space="preserve">and </w:t>
+      </w:r>
+      <w:r>
+        <w:rPr>
+          <w:sz w:val="20"/>
+        </w:rPr>
+        <w:t>I tend to agree</w:t>
+      </w:r>
+      <w:r>
+        <w:rPr>
+          <w:sz w:val="20"/>
+        </w:rPr>
+        <w:t>.</w:t>
+      </w:r>
+      <w:r>
+        <w:rPr>
+          <w:sz w:val="20"/>
+        </w:rPr>
+        <w:t xml:space="preserve"> </w:t>
+      </w:r>
+      <w:r>
+        <w:rPr>
+          <w:sz w:val="20"/>
+        </w:rPr>
+        <w:t xml:space="preserve">Users have such limited interaction with library metadata </w:t>
+      </w:r>
+      <w:r>
+        <w:rPr>
+          <w:sz w:val="20"/>
+        </w:rPr>
+        <w:t>that t</w:t>
+      </w:r>
+      <w:r>
+        <w:rPr>
+          <w:sz w:val="20"/>
+        </w:rPr>
+        <w:t>his is not something we should devote much attention to, if any.  If it is mentioned</w:t>
+      </w:r>
+      <w:r>
+        <w:rPr>
+          <w:sz w:val="20"/>
+        </w:rPr>
+        <w:t xml:space="preserve"> at all</w:t>
+      </w:r>
+      <w:r>
+        <w:rPr>
+          <w:sz w:val="20"/>
+        </w:rPr>
+        <w:t xml:space="preserve">, a statement such as this </w:t>
+      </w:r>
+      <w:r>
+        <w:rPr>
+          <w:sz w:val="20"/>
+        </w:rPr>
+        <w:t>sh</w:t>
+      </w:r>
+      <w:r>
+        <w:rPr>
+          <w:sz w:val="20"/>
+        </w:rPr>
+        <w:t>ould suffice:</w:t>
+      </w:r>
+    </w:p>
+    <w:p>
+      <w:pPr>
+        <w:pStyle w:val="BlockText"/>
+        <w:pBdr>
+          <w:top w:val="none" w:sz="0" w:space="0" w:color="auto"/>
+          <w:left w:val="none" w:sz="0" w:space="0" w:color="auto"/>
+          <w:bottom w:val="none" w:sz="0" w:space="0" w:color="auto"/>
+          <w:right w:val="none" w:sz="0" w:space="0" w:color="auto"/>
+        </w:pBdr>
+        <w:rPr>
+          <w:i w:val="0"/>
+          <w:color w:val="000000" w:themeColor="text1"/>
+          <w:sz w:val="20"/>
+        </w:rPr>
+      </w:pPr>
+      <w:r>
+        <w:rPr>
+          <w:i w:val="0"/>
+          <w:color w:val="000000" w:themeColor="text1"/>
+          <w:sz w:val="20"/>
+        </w:rPr>
+        <w:t>Library</w:t>
+      </w:r>
+      <w:r>
+        <w:rPr>
+          <w:i w:val="0"/>
+          <w:color w:val="000000" w:themeColor="text1"/>
+          <w:sz w:val="20"/>
+        </w:rPr>
+        <w:t xml:space="preserve"> metadata</w:t>
+      </w:r>
+      <w:r>
+        <w:rPr>
+          <w:i w:val="0"/>
+          <w:color w:val="000000" w:themeColor="text1"/>
+          <w:sz w:val="20"/>
+        </w:rPr>
+        <w:t>, like user metadata,</w:t>
+      </w:r>
+      <w:r>
+        <w:rPr>
+          <w:i w:val="0"/>
+          <w:color w:val="000000" w:themeColor="text1"/>
+          <w:sz w:val="20"/>
+        </w:rPr>
+        <w:t xml:space="preserve"> has static and dynamic </w:t>
+      </w:r>
+      <w:r>
+        <w:rPr>
+          <w:i w:val="0"/>
+          <w:color w:val="000000" w:themeColor="text1"/>
+          <w:sz w:val="20"/>
+        </w:rPr>
+        <w:t>forms</w:t>
+      </w:r>
+      <w:r>
+        <w:rPr>
+          <w:i w:val="0"/>
+          <w:color w:val="000000" w:themeColor="text1"/>
+          <w:sz w:val="20"/>
+        </w:rPr>
+        <w:t xml:space="preserve">.  For example, many object header entries are static, but the B-trees are dynamic.  Users, however, have so little interaction with library metadata </w:t>
+      </w:r>
+      <w:r>
+        <w:rPr>
+          <w:i w:val="0"/>
+          <w:color w:val="000000" w:themeColor="text1"/>
+          <w:sz w:val="20"/>
+        </w:rPr>
+        <w:t>that this is not a useful distinction.</w:t>
+      </w:r>
+    </w:p>
+    <w:p>
+      <w:pPr>
+        <w:pStyle w:val="Abstract"/>
+        <w:rPr>
+          <w:sz w:val="20"/>
+        </w:rPr>
+      </w:pPr>
+    </w:p>
+    <w:p>
+      <w:pPr>
+        <w:pStyle w:val="Abstract"/>
+        <w:rPr>
+          <w:sz w:val="20"/>
+        </w:rPr>
+      </w:pPr>
+      <w:r>
+        <w:rPr>
+          <w:sz w:val="20"/>
+        </w:rPr>
+        <w:t xml:space="preserve">Your thoughts on </w:t>
+      </w:r>
+      <w:r>
+        <w:rPr>
+          <w:sz w:val="20"/>
+        </w:rPr>
+        <w:t>any of these</w:t>
+      </w:r>
+      <w:r>
+        <w:rPr>
+          <w:sz w:val="20"/>
+        </w:rPr>
+        <w:t xml:space="preserve"> </w:t>
+      </w:r>
+      <w:r>
+        <w:rPr>
+          <w:sz w:val="20"/>
+        </w:rPr>
+        <w:t>issue</w:t>
+      </w:r>
+      <w:r>
+        <w:rPr>
+          <w:sz w:val="20"/>
+        </w:rPr>
+        <w:t>s</w:t>
+      </w:r>
+      <w:r>
+        <w:rPr>
+          <w:sz w:val="20"/>
+        </w:rPr>
+        <w:t xml:space="preserve"> are welcome.</w:t>
+      </w:r>
+    </w:p>
+    <w:p>
+      <w:pPr>
+        <w:pStyle w:val="Abstract"/>
+        <w:rPr>
+          <w:sz w:val="20"/>
+        </w:rPr>
+      </w:pPr>
+    </w:p>
+    <w:p>
+      <w:pPr>
+        <w:pStyle w:val="Abstract"/>
+        <w:rPr>
+          <w:sz w:val="20"/>
+        </w:rPr>
+      </w:pPr>
+      <w:r>
+        <w:rPr>
+          <w:sz w:val="20"/>
+        </w:rPr>
+        <w:t>When published, t</w:t>
+      </w:r>
+      <w:r>
+        <w:rPr>
+          <w:sz w:val="20"/>
+        </w:rPr>
+        <w:t xml:space="preserve">his </w:t>
+      </w:r>
+      <w:r>
+        <w:rPr>
+          <w:sz w:val="20"/>
+        </w:rPr>
+        <w:t>material</w:t>
+      </w:r>
+      <w:r>
+        <w:rPr>
+          <w:sz w:val="20"/>
+        </w:rPr>
+        <w:t xml:space="preserve"> </w:t>
+      </w:r>
+      <w:r>
+        <w:rPr>
+          <w:sz w:val="20"/>
+        </w:rPr>
+        <w:t>will be in HTML and the embedded URLs converted to relative hyperlinks.</w:t>
+      </w:r>
+    </w:p>
+    <w:p>
+      <w:pPr>
+        <w:pStyle w:val="Abstract"/>
+        <w:rPr>
+          <w:sz w:val="20"/>
+        </w:rPr>
+      </w:pPr>
+    </w:p>
+    <w:p>
+      <w:pPr>
+        <w:pStyle w:val="Abstract"/>
+      </w:pPr>
+      <w:r>
+        <w:rPr>
+          <w:sz w:val="20"/>
+        </w:rPr>
+        <w:t>Thanks for your time.</w:t>
+      </w:r>
+      <w:r>
+        <w:rPr>
+          <w:sz w:val="20"/>
+        </w:rPr>
+        <w:tab/>
+        <w:t>-- Frank</w:t>
       </w:r>
     </w:p>
     <w:p>
@@ -165,6 +1016,9 @@
     <w:p>
       <w:pPr>
         <w:pStyle w:val="Heading1"/>
+        <w:numPr>
+          <w:numberingChange w:id="5" w:author="Frank Baker" w:date="2011-02-08T14:38:00Z" w:original="%1:1:0:"/>
+        </w:numPr>
       </w:pPr>
       <w:r>
         <w:t>HDF5 Metadata -- Overview</w:t>
@@ -173,7 +1027,7 @@
     <w:p/>
     <w:p>
       <w:r>
-        <w:t>HDF5 files generally contain two types of metadata: library metadata and user metadata.  </w:t>
+        <w:t>HDF5 files contain two types of metadata: library metadata and user metadata.  </w:t>
       </w:r>
     </w:p>
     <w:p/>
@@ -197,14 +1051,26 @@
     <w:p>
       <w:pPr>
         <w:pStyle w:val="ListBullet2"/>
-      </w:pPr>
-      <w:r>
-        <w:t>A header block (superblock) that sets up the file, sets up the initial structures, and identifies the file as a valid HDF5 file</w:t>
+        <w:numPr>
+          <w:numberingChange w:id="6" w:author="Frank Baker" w:date="2011-02-02T14:37:00Z" w:original=""/>
+        </w:numPr>
+      </w:pPr>
+      <w:r>
+        <w:t>A header block (</w:t>
+      </w:r>
+      <w:r>
+        <w:t xml:space="preserve">the </w:t>
+      </w:r>
+      <w:r>
+        <w:t>superblock) that sets up the file, sets up the initial structures, and identifies the file as a valid HDF5 file</w:t>
       </w:r>
     </w:p>
     <w:p>
       <w:pPr>
         <w:pStyle w:val="ListBullet2"/>
+        <w:numPr>
+          <w:numberingChange w:id="7" w:author="Frank Baker" w:date="2011-02-02T14:37:00Z" w:original=""/>
+        </w:numPr>
       </w:pPr>
       <w:r>
         <w:t>B-trees that describe the location of and provide access to groups and members of groups </w:t>
@@ -213,114 +1079,143 @@
     <w:p>
       <w:pPr>
         <w:pStyle w:val="ListBullet2"/>
-      </w:pPr>
-      <w:r>
-        <w:t>Datatype, current and maximum array dimensions, and other features of a dataset </w:t>
+        <w:numPr>
+          <w:numberingChange w:id="8" w:author="Frank Baker" w:date="2011-02-02T14:37:00Z" w:original=""/>
+        </w:numPr>
+      </w:pPr>
+      <w:r>
+        <w:t>Object headers</w:t>
+      </w:r>
+      <w:r>
+        <w:t xml:space="preserve"> </w:t>
+      </w:r>
+      <w:r>
+        <w:t>that</w:t>
+      </w:r>
+      <w:r>
+        <w:t xml:space="preserve"> set up objects in an</w:t>
+      </w:r>
+      <w:r>
+        <w:t xml:space="preserve"> HDF5 file</w:t>
+      </w:r>
+    </w:p>
+    <w:p/>
+    <w:p>
+      <w:r>
+        <w:t>HDF5 natively interprets and understands library metadata.  Library metadata is always present; even an otherwise-empty file must contain certain metadata to be a valid HDF5 file. </w:t>
+      </w:r>
+    </w:p>
+    <w:p/>
+    <w:p>
+      <w:r>
+        <w:t xml:space="preserve">User metadata is </w:t>
+      </w:r>
+      <w:r>
+        <w:t>provided</w:t>
+      </w:r>
+      <w:r>
+        <w:t xml:space="preserve"> </w:t>
+      </w:r>
+      <w:r>
+        <w:t>by, and in many cases defined</w:t>
+      </w:r>
+      <w:r>
+        <w:t xml:space="preserve"> by</w:t>
+      </w:r>
+      <w:r>
+        <w:t>,</w:t>
+      </w:r>
+      <w:r>
+        <w:t xml:space="preserve"> a user application</w:t>
+      </w:r>
+      <w:r>
+        <w:t>;</w:t>
+      </w:r>
+      <w:r>
+        <w:t xml:space="preserve"> is often stored in an HDF5 attribute</w:t>
+      </w:r>
+      <w:r>
+        <w:t>;</w:t>
+      </w:r>
+      <w:r>
+        <w:t xml:space="preserve"> and may describe virtually anything.  Examples include: </w:t>
       </w:r>
     </w:p>
     <w:p>
       <w:pPr>
         <w:pStyle w:val="ListBullet2"/>
-      </w:pPr>
-      <w:r>
-        <w:t>Dataset properties such as storage layout, fill value, allocation time, or the use of filters</w:t>
-      </w:r>
-    </w:p>
-    <w:p>
-      <w:r>
-        <w:t>HDF5 natively interprets and understands library metadata.  Library metadata is always present; even an otherwise-empty file must contain certain metadata to be a valid HDF5 file. </w:t>
-      </w:r>
-    </w:p>
-    <w:p/>
-    <w:p>
-      <w:r>
-        <w:t xml:space="preserve">User metadata is </w:t>
-      </w:r>
-      <w:r>
-        <w:t>provided</w:t>
+        <w:numPr>
+          <w:numberingChange w:id="9" w:author="Frank Baker" w:date="2011-02-02T14:40:00Z" w:original=""/>
+        </w:numPr>
+      </w:pPr>
+      <w:r>
+        <w:t>Minimum and maximum valid values in a dataset</w:t>
+      </w:r>
+    </w:p>
+    <w:p>
+      <w:pPr>
+        <w:pStyle w:val="ListBullet2"/>
+        <w:numPr>
+          <w:numberingChange w:id="10" w:author="Frank Baker" w:date="2011-02-02T14:37:00Z" w:original=""/>
+        </w:numPr>
+      </w:pPr>
+      <w:r>
+        <w:t>Conditions under which data was collected</w:t>
+      </w:r>
+    </w:p>
+    <w:p>
+      <w:pPr>
+        <w:pStyle w:val="ListBullet2"/>
+        <w:numPr>
+          <w:numberingChange w:id="11" w:author="Frank Baker" w:date="2011-02-02T14:37:00Z" w:original=""/>
+        </w:numPr>
+      </w:pPr>
+      <w:r>
+        <w:t>Data history and/or provenance</w:t>
+      </w:r>
+    </w:p>
+    <w:p>
+      <w:pPr>
+        <w:pStyle w:val="ListBullet2"/>
+        <w:numPr>
+          <w:numberingChange w:id="12" w:author="Frank Baker" w:date="2011-02-02T14:37:00Z" w:original=""/>
+        </w:numPr>
+      </w:pPr>
+      <w:r>
+        <w:t>Relationships among datasets</w:t>
+      </w:r>
+    </w:p>
+    <w:p>
+      <w:pPr>
+        <w:pStyle w:val="ListBullet2"/>
+        <w:numPr>
+          <w:numberingChange w:id="13" w:author="Frank Baker" w:date="2011-02-02T14:37:00Z" w:original=""/>
+        </w:numPr>
+      </w:pPr>
+      <w:r>
+        <w:t>Scales or other interpretive information</w:t>
+      </w:r>
+    </w:p>
+    <w:p>
+      <w:r>
+        <w:t xml:space="preserve">HDF5 does not natively understand </w:t>
+      </w:r>
+      <w:r>
+        <w:t>most</w:t>
       </w:r>
       <w:r>
         <w:t xml:space="preserve"> </w:t>
       </w:r>
       <w:r>
-        <w:t>by, and in many cases defined</w:t>
-      </w:r>
-      <w:r>
-        <w:t xml:space="preserve"> by</w:t>
-      </w:r>
-      <w:r>
-        <w:t>,</w:t>
-      </w:r>
-      <w:r>
-        <w:t xml:space="preserve"> a user application</w:t>
-      </w:r>
-      <w:r>
-        <w:t>;</w:t>
-      </w:r>
-      <w:r>
-        <w:t xml:space="preserve"> is often stored in an HDF5 attribute</w:t>
-      </w:r>
-      <w:r>
-        <w:t>;</w:t>
-      </w:r>
-      <w:r>
-        <w:t xml:space="preserve"> and may describe virtually anything.  Examples include: </w:t>
-      </w:r>
-    </w:p>
-    <w:p>
-      <w:pPr>
-        <w:pStyle w:val="ListBullet2"/>
-      </w:pPr>
-      <w:r>
-        <w:t>Property list settings</w:t>
-      </w:r>
-    </w:p>
-    <w:p>
-      <w:pPr>
-        <w:pStyle w:val="ListBullet2"/>
-      </w:pPr>
-      <w:r>
-        <w:t>Minimum and maximum valid values in a dataset</w:t>
-      </w:r>
-    </w:p>
-    <w:p>
-      <w:pPr>
-        <w:pStyle w:val="ListBullet2"/>
-      </w:pPr>
-      <w:r>
-        <w:t>Conditions under which data was collected</w:t>
-      </w:r>
-    </w:p>
-    <w:p>
-      <w:pPr>
-        <w:pStyle w:val="ListBullet2"/>
-      </w:pPr>
-      <w:r>
-        <w:t>Data history and/or provenance</w:t>
-      </w:r>
-    </w:p>
-    <w:p>
-      <w:pPr>
-        <w:pStyle w:val="ListBullet2"/>
-      </w:pPr>
-      <w:r>
-        <w:t>Relationships among datasets</w:t>
-      </w:r>
-    </w:p>
-    <w:p>
-      <w:pPr>
-        <w:pStyle w:val="ListBullet2"/>
-      </w:pPr>
-      <w:r>
-        <w:t>Scales or other interpretive information</w:t>
-      </w:r>
-    </w:p>
-    <w:p>
-      <w:r>
-        <w:t>HDF5 does not natively understand all forms of user metadata</w:t>
-      </w:r>
-      <w:r>
-        <w:t xml:space="preserve">; user metadata that the library does not natively understand must be </w:t>
+        <w:t>forms of user metadata</w:t>
+      </w:r>
+      <w:r>
+        <w:t>; user metadata that the library does not natively understand</w:t>
+      </w:r>
+      <w:bookmarkStart w:id="14" w:name="_GoBack"/>
+      <w:bookmarkEnd w:id="14"/>
+      <w:r>
+        <w:t xml:space="preserve"> must be </w:t>
       </w:r>
       <w:r>
         <w:t>interpreted by the application.  User metadata is optional but very commonly used.</w:t>
@@ -346,6 +1241,9 @@
     <w:p>
       <w:pPr>
         <w:pStyle w:val="Heading1"/>
+        <w:numPr>
+          <w:numberingChange w:id="15" w:author="Frank Baker" w:date="2011-02-08T14:38:00Z" w:original="%1:2:0:"/>
+        </w:numPr>
       </w:pPr>
       <w:r>
         <w:t xml:space="preserve">HDF5 Metadata </w:t>
@@ -365,6 +1263,9 @@
     <w:p>
       <w:pPr>
         <w:pStyle w:val="ListBullet2"/>
+        <w:numPr>
+          <w:numberingChange w:id="16" w:author="Frank Baker" w:date="2011-02-02T14:37:00Z" w:original=""/>
+        </w:numPr>
         <w:tabs>
           <w:tab w:val="num" w:pos="720"/>
         </w:tabs>
@@ -377,6 +1278,9 @@
     <w:p>
       <w:pPr>
         <w:pStyle w:val="ListBullet2"/>
+        <w:numPr>
+          <w:numberingChange w:id="17" w:author="Frank Baker" w:date="2011-02-02T14:37:00Z" w:original=""/>
+        </w:numPr>
         <w:tabs>
           <w:tab w:val="num" w:pos="720"/>
         </w:tabs>
@@ -389,6 +1293,9 @@
     <w:p>
       <w:pPr>
         <w:pStyle w:val="ListBullet2"/>
+        <w:numPr>
+          <w:numberingChange w:id="18" w:author="Frank Baker" w:date="2011-02-02T14:37:00Z" w:original=""/>
+        </w:numPr>
         <w:tabs>
           <w:tab w:val="num" w:pos="720"/>
         </w:tabs>
@@ -401,6 +1308,9 @@
     <w:p>
       <w:pPr>
         <w:pStyle w:val="Heading2"/>
+        <w:numPr>
+          <w:numberingChange w:id="19" w:author="Frank Baker" w:date="2011-02-08T14:38:00Z" w:original="%1:2:0:.%2:1:0:"/>
+        </w:numPr>
       </w:pPr>
       <w:r>
         <w:t>Library Metadata</w:t>
@@ -408,12 +1318,27 @@
     </w:p>
     <w:p>
       <w:r>
-        <w:t>Library metadata is metadata that the user doesn't have any interaction with or control over.  It is generated by the HDF5 Library to describe the structure of the file and structure and contents of objects in the file.  For example, library metadata includes information such as:</w:t>
+        <w:t xml:space="preserve">Library metadata is metadata that the user doesn't have any </w:t>
+      </w:r>
+      <w:r>
+        <w:t xml:space="preserve">direct </w:t>
+      </w:r>
+      <w:r>
+        <w:t xml:space="preserve">interaction with or control over. </w:t>
+      </w:r>
+      <w:r>
+        <w:t xml:space="preserve"> </w:t>
+      </w:r>
+      <w:r>
+        <w:t>It is generated by the HDF5 Library to describe the structure of the file and structure and contents of objects in the file.  For example, library metadata includes information such as:</w:t>
       </w:r>
     </w:p>
     <w:p>
       <w:pPr>
         <w:pStyle w:val="ListBullet2"/>
+        <w:numPr>
+          <w:numberingChange w:id="20" w:author="Frank Baker" w:date="2011-02-02T14:37:00Z" w:original=""/>
+        </w:numPr>
         <w:tabs>
           <w:tab w:val="num" w:pos="720"/>
         </w:tabs>
@@ -438,6 +1363,9 @@
     <w:p>
       <w:pPr>
         <w:pStyle w:val="ListBullet2"/>
+        <w:numPr>
+          <w:numberingChange w:id="21" w:author="Frank Baker" w:date="2011-02-02T14:37:00Z" w:original=""/>
+        </w:numPr>
         <w:tabs>
           <w:tab w:val="num" w:pos="720"/>
         </w:tabs>
@@ -456,243 +1384,397 @@
     <w:p>
       <w:pPr>
         <w:pStyle w:val="ListBullet2"/>
+        <w:numPr>
+          <w:numberingChange w:id="22" w:author="Frank Baker" w:date="2011-02-08T15:21:00Z" w:original=""/>
+        </w:numPr>
         <w:tabs>
           <w:tab w:val="num" w:pos="720"/>
         </w:tabs>
         <w:ind w:left="720"/>
       </w:pPr>
       <w:r>
-        <w:t>The offset information that is required to locate any object in the file</w:t>
+        <w:t>B-trees that describe the location of and provide access to groups and members of groups </w:t>
+      </w:r>
+    </w:p>
+    <w:p/>
+    <w:p>
+      <w:r>
+        <w:t>HDF5 natively interprets and understands library metadata.  Library metadata is always present; even an otherwise-empty file must contain a superblock and a root group object header to be a valid HDF5 file. </w:t>
+      </w:r>
+    </w:p>
+    <w:p>
+      <w:pPr>
+        <w:pStyle w:val="Heading2"/>
+        <w:numPr>
+          <w:numberingChange w:id="23" w:author="Frank Baker" w:date="2011-02-08T14:38:00Z" w:original="%1:2:0:.%2:2:0:"/>
+        </w:numPr>
+      </w:pPr>
+      <w:r>
+        <w:t>Dynamic and Static User Metadata</w:t>
+      </w:r>
+    </w:p>
+    <w:p>
+      <w:r>
+        <w:t>User metadata is defined and provided by the user application.</w:t>
+      </w:r>
+    </w:p>
+    <w:p>
+      <w:r>
+        <w:t xml:space="preserve">HDF5 does not </w:t>
+      </w:r>
+      <w:r>
+        <w:t xml:space="preserve">always </w:t>
+      </w:r>
+      <w:r>
+        <w:t xml:space="preserve">natively understand </w:t>
+      </w:r>
+      <w:r>
+        <w:t>user</w:t>
+      </w:r>
+      <w:r>
+        <w:t xml:space="preserve"> metadata; </w:t>
+      </w:r>
+      <w:r>
+        <w:t xml:space="preserve">much of </w:t>
+      </w:r>
+      <w:r>
+        <w:t>it must be understood and interpreted by the application.  </w:t>
+      </w:r>
+      <w:r>
+        <w:t xml:space="preserve">For example, the only thing the library understands in </w:t>
+      </w:r>
+      <w:r>
+        <w:t xml:space="preserve">the </w:t>
+      </w:r>
+      <w:r>
+        <w:t xml:space="preserve">dynamic user metadata list below is the extent of the dataset in the last bullet.  </w:t>
+      </w:r>
+    </w:p>
+    <w:p>
+      <w:r>
+        <w:t>User</w:t>
+      </w:r>
+      <w:r>
+        <w:t xml:space="preserve"> metadata is technically optional but </w:t>
+      </w:r>
+      <w:r>
+        <w:t xml:space="preserve">is almost universally </w:t>
+      </w:r>
+      <w:r>
+        <w:t>used.</w:t>
+      </w:r>
+    </w:p>
+    <w:p>
+      <w:pPr>
+        <w:pStyle w:val="Heading3"/>
+        <w:numPr>
+          <w:numberingChange w:id="24" w:author="Frank Baker" w:date="2011-02-08T14:38:00Z" w:original="%1:2:0:.%2:2:0:.%3:1:0:"/>
+        </w:numPr>
+      </w:pPr>
+      <w:r>
+        <w:t>Static user metadata</w:t>
+      </w:r>
+    </w:p>
+    <w:p>
+      <w:r>
+        <w:t xml:space="preserve">Static user metadata is information that the user </w:t>
+      </w:r>
+      <w:r>
+        <w:t>can</w:t>
+      </w:r>
+      <w:r>
+        <w:t xml:space="preserve"> </w:t>
+      </w:r>
+      <w:r>
+        <w:t>control but that is not generally dynamic.  It is stored in the file superblock</w:t>
+      </w:r>
+      <w:r>
+        <w:t xml:space="preserve"> or</w:t>
+      </w:r>
+      <w:r>
+        <w:t xml:space="preserve"> an object header and it does not usually change through the life of a file or object.  Examples of static user metadata include:</w:t>
       </w:r>
     </w:p>
     <w:p>
       <w:pPr>
         <w:pStyle w:val="ListBullet2"/>
+        <w:numPr>
+          <w:numberingChange w:id="25" w:author="Frank Baker" w:date="2011-02-02T14:37:00Z" w:original=""/>
+        </w:numPr>
         <w:tabs>
           <w:tab w:val="num" w:pos="720"/>
         </w:tabs>
         <w:ind w:left="720"/>
       </w:pPr>
       <w:r>
-        <w:t>B-trees that describe the location of and provide access to groups and members of groups </w:t>
-      </w:r>
-    </w:p>
-    <w:p/>
-    <w:p>
-      <w:r>
-        <w:t>HDF5 natively interprets and understands library metadata.  Library metadata is always present; even an otherwise-empty file must contain a superblock and a root group object header to be a valid HDF5 file. </w:t>
-      </w:r>
-    </w:p>
-    <w:p>
-      <w:pPr>
-        <w:pStyle w:val="Heading2"/>
-      </w:pPr>
-      <w:r>
-        <w:t>Dynamic and Static User Metadata</w:t>
-      </w:r>
-    </w:p>
-    <w:p>
-      <w:r>
-        <w:t>User metadata is defined and provided by the user application.</w:t>
-      </w:r>
-    </w:p>
-    <w:p>
-      <w:pPr>
-        <w:pStyle w:val="Heading3"/>
-      </w:pPr>
-      <w:r>
-        <w:t>Static user metadata</w:t>
-      </w:r>
-    </w:p>
-    <w:p>
-      <w:r>
-        <w:t>Static user metadata is information that the user has control over but that is not generally dynamic.  It is stored in the file superblock, an object header, a property list, or ???, and it does not usually change through the life of a file or object.  Examples of static user metadata include:</w:t>
+        <w:t>Property lists: For example, H5Pset_fapl_</w:t>
+      </w:r>
+      <w:r>
+        <w:t>family</w:t>
+      </w:r>
+      <w:r>
+        <w:t xml:space="preserve"> </w:t>
+      </w:r>
+      <w:r>
+        <w:t xml:space="preserve">sets a </w:t>
+      </w:r>
+      <w:r>
+        <w:t xml:space="preserve">file access property </w:t>
+      </w:r>
+      <w:r>
+        <w:t xml:space="preserve">specifying </w:t>
+      </w:r>
+      <w:r>
+        <w:t xml:space="preserve">that file I/O will use the </w:t>
+      </w:r>
+      <w:r>
+        <w:t>family</w:t>
+      </w:r>
+      <w:r>
+        <w:t xml:space="preserve"> driver. </w:t>
       </w:r>
     </w:p>
     <w:p>
       <w:pPr>
         <w:pStyle w:val="ListBullet2"/>
+        <w:numPr>
+          <w:numberingChange w:id="26" w:author="Frank Baker" w:date="2011-02-02T14:37:00Z" w:original=""/>
+        </w:numPr>
         <w:tabs>
           <w:tab w:val="num" w:pos="720"/>
         </w:tabs>
         <w:ind w:left="720"/>
       </w:pPr>
       <w:r>
-        <w:t xml:space="preserve">Property lists: For example, H5Pset_fapl_sec2 </w:t>
-      </w:r>
-      <w:r>
-        <w:t xml:space="preserve">sets a </w:t>
-      </w:r>
-      <w:r>
-        <w:t xml:space="preserve">file access property </w:t>
-      </w:r>
-      <w:r>
-        <w:t xml:space="preserve">specifying </w:t>
-      </w:r>
-      <w:r>
-        <w:t>that file I/O will use the sec2 driver. </w:t>
+        <w:t>Link names</w:t>
       </w:r>
     </w:p>
     <w:p>
       <w:pPr>
         <w:pStyle w:val="ListBullet2"/>
+        <w:numPr>
+          <w:numberingChange w:id="27" w:author="Frank Baker" w:date="2011-02-02T14:37:00Z" w:original=""/>
+        </w:numPr>
         <w:tabs>
           <w:tab w:val="num" w:pos="720"/>
         </w:tabs>
         <w:ind w:left="720"/>
       </w:pPr>
       <w:r>
-        <w:t>Link names</w:t>
+        <w:t xml:space="preserve">A dataset's </w:t>
+      </w:r>
+      <w:proofErr w:type="spellStart"/>
+      <w:r>
+        <w:t>datatype</w:t>
+      </w:r>
+      <w:proofErr w:type="spellEnd"/>
+      <w:r>
+        <w:t xml:space="preserve"> and </w:t>
+      </w:r>
+      <w:proofErr w:type="spellStart"/>
+      <w:r>
+        <w:t>dataspace</w:t>
+      </w:r>
+      <w:proofErr w:type="spellEnd"/>
+      <w:r>
+        <w:t xml:space="preserve"> (modulo the potential to extend</w:t>
+      </w:r>
+      <w:r>
+        <w:t xml:space="preserve"> or </w:t>
+      </w:r>
+      <w:r>
+        <w:t>shrink it)</w:t>
       </w:r>
     </w:p>
     <w:p>
       <w:pPr>
         <w:pStyle w:val="ListBullet2"/>
+        <w:numPr>
+          <w:numberingChange w:id="28" w:author="Frank Baker" w:date="2011-02-02T14:37:00Z" w:original=""/>
+        </w:numPr>
         <w:tabs>
           <w:tab w:val="num" w:pos="720"/>
         </w:tabs>
         <w:ind w:left="720"/>
       </w:pPr>
       <w:r>
-        <w:t>A dataset's datatype and dataspace (modulo the potential to extend/shrink it)</w:t>
+        <w:t>Dataset fill values</w:t>
       </w:r>
     </w:p>
     <w:p>
       <w:pPr>
         <w:pStyle w:val="ListBullet2"/>
+        <w:numPr>
+          <w:numberingChange w:id="29" w:author="Frank Baker" w:date="2011-02-02T14:37:00Z" w:original=""/>
+        </w:numPr>
         <w:tabs>
           <w:tab w:val="num" w:pos="720"/>
         </w:tabs>
         <w:ind w:left="720"/>
       </w:pPr>
       <w:r>
-        <w:t>Dataset fill values</w:t>
+        <w:t>Dataset or group storage properties</w:t>
+      </w:r>
+    </w:p>
+    <w:p/>
+    <w:p>
+      <w:r>
+        <w:t xml:space="preserve">Static user metadata </w:t>
+      </w:r>
+      <w:r>
+        <w:t>doe</w:t>
+      </w:r>
+      <w:r>
+        <w:t xml:space="preserve">s not usually change through the life of a file or object.  In some cases, it just doesn't tend to change; </w:t>
+      </w:r>
+      <w:r>
+        <w:t xml:space="preserve">for example, </w:t>
+      </w:r>
+      <w:proofErr w:type="gramStart"/>
+      <w:r>
+        <w:t>the name of a</w:t>
+      </w:r>
+      <w:r>
+        <w:t xml:space="preserve"> hard link to an object can be </w:t>
+      </w:r>
+      <w:r>
+        <w:t>changed only by creating a new hard link and removing the old link</w:t>
+      </w:r>
+      <w:proofErr w:type="gramEnd"/>
+      <w:r>
+        <w:t xml:space="preserve">. In the more general case, static user metadata can be changed only when </w:t>
+      </w:r>
+      <w:r>
+        <w:t>making a new copy of an HDF5 file or object.  </w:t>
+      </w:r>
+      <w:r>
+        <w:t>F</w:t>
+      </w:r>
+      <w:r>
+        <w:t xml:space="preserve">or example, file </w:t>
+      </w:r>
+      <w:r>
+        <w:t>creation</w:t>
+      </w:r>
+      <w:r>
+        <w:t xml:space="preserve"> </w:t>
+      </w:r>
+      <w:r>
+        <w:t xml:space="preserve">and </w:t>
+      </w:r>
+      <w:r>
+        <w:t xml:space="preserve">dataset </w:t>
+      </w:r>
+      <w:r>
+        <w:t xml:space="preserve">creation </w:t>
+      </w:r>
+      <w:r>
+        <w:t>properties</w:t>
+      </w:r>
+      <w:r>
+        <w:t xml:space="preserve"> can be changed only when making a new copy of a file or dataset, respectively.</w:t>
+      </w:r>
+    </w:p>
+    <w:p>
+      <w:pPr>
+        <w:pStyle w:val="Heading3"/>
+        <w:numPr>
+          <w:numberingChange w:id="30" w:author="Frank Baker" w:date="2011-02-08T14:38:00Z" w:original="%1:2:0:.%2:2:0:.%3:2:0:"/>
+        </w:numPr>
+      </w:pPr>
+      <w:r>
+        <w:t>Dynamic user metadata</w:t>
+      </w:r>
+    </w:p>
+    <w:p>
+      <w:r>
+        <w:t>Dynamic user metadata is metadata that the user or application can change at will.  It is often stored in an HDF5 attribute, may describe virtually anything, and can easily change over time.  For example: </w:t>
       </w:r>
     </w:p>
     <w:p>
       <w:pPr>
         <w:pStyle w:val="ListBullet2"/>
+        <w:numPr>
+          <w:numberingChange w:id="31" w:author="Frank Baker" w:date="2011-02-02T14:37:00Z" w:original=""/>
+        </w:numPr>
         <w:tabs>
           <w:tab w:val="num" w:pos="720"/>
         </w:tabs>
         <w:ind w:left="720"/>
       </w:pPr>
       <w:r>
-        <w:t>Dataset or group storage properties</w:t>
-      </w:r>
-    </w:p>
-    <w:p/>
-    <w:p>
-      <w:r>
-        <w:t xml:space="preserve">Static user metadata is not usually changed through the life of a file or object.  In some cases, it just doesn't tend to change; </w:t>
-      </w:r>
-      <w:r>
-        <w:t xml:space="preserve">for example, </w:t>
-      </w:r>
-      <w:r>
-        <w:t>the name of a</w:t>
-      </w:r>
-      <w:r>
-        <w:t xml:space="preserve"> hard link to an object can be </w:t>
-      </w:r>
-      <w:r>
-        <w:t xml:space="preserve">changed only by creating a new hard link and removing the old link. In the more general case, static user metadata can be changed only when </w:t>
-      </w:r>
-      <w:r>
-        <w:t>making a new copy of an HDF5 file or object.  </w:t>
-      </w:r>
-      <w:r>
-        <w:t>F</w:t>
-      </w:r>
-      <w:r>
-        <w:t xml:space="preserve">or example, file access and </w:t>
-      </w:r>
-      <w:r>
-        <w:t>dataset access properties</w:t>
-      </w:r>
-      <w:r>
-        <w:t xml:space="preserve"> can be changed only when making a new copy of a file or dataset, respectively.</w:t>
-      </w:r>
-    </w:p>
-    <w:p>
-      <w:pPr>
-        <w:pStyle w:val="Heading3"/>
-      </w:pPr>
-      <w:r>
-        <w:t>Dynamic user metadata</w:t>
-      </w:r>
-    </w:p>
-    <w:p>
-      <w:r>
-        <w:t>Dynamic user metadata is metadata that the user or application can change at will.  It is often stored in an HDF5 attribute, may describe virtually anything, and can easily change over time.  For example: </w:t>
+        <w:t>Minimum and maximum valid values in a dataset</w:t>
       </w:r>
     </w:p>
     <w:p>
       <w:pPr>
         <w:pStyle w:val="ListBullet2"/>
+        <w:numPr>
+          <w:numberingChange w:id="32" w:author="Frank Baker" w:date="2011-02-02T14:37:00Z" w:original=""/>
+        </w:numPr>
         <w:tabs>
           <w:tab w:val="num" w:pos="720"/>
         </w:tabs>
         <w:ind w:left="720"/>
       </w:pPr>
       <w:r>
-        <w:t>Minimum and maximum valid values in a dataset</w:t>
+        <w:t>Conditions under which data was collected</w:t>
       </w:r>
     </w:p>
     <w:p>
       <w:pPr>
         <w:pStyle w:val="ListBullet2"/>
+        <w:numPr>
+          <w:numberingChange w:id="33" w:author="Frank Baker" w:date="2011-02-02T14:37:00Z" w:original=""/>
+        </w:numPr>
         <w:tabs>
           <w:tab w:val="num" w:pos="720"/>
         </w:tabs>
         <w:ind w:left="720"/>
       </w:pPr>
       <w:r>
-        <w:t>Conditions under which data was collected</w:t>
+        <w:t>Data history and/or provenance</w:t>
       </w:r>
     </w:p>
     <w:p>
       <w:pPr>
         <w:pStyle w:val="ListBullet2"/>
+        <w:numPr>
+          <w:numberingChange w:id="34" w:author="Frank Baker" w:date="2011-02-02T14:37:00Z" w:original=""/>
+        </w:numPr>
         <w:tabs>
           <w:tab w:val="num" w:pos="720"/>
         </w:tabs>
         <w:ind w:left="720"/>
       </w:pPr>
       <w:r>
-        <w:t>Data history and/or provenance</w:t>
+        <w:t>Relationships among datasets</w:t>
+      </w:r>
+      <w:r>
+        <w:t xml:space="preserve"> </w:t>
       </w:r>
     </w:p>
     <w:p>
       <w:pPr>
         <w:pStyle w:val="ListBullet2"/>
+        <w:numPr>
+          <w:numberingChange w:id="35" w:author="Frank Baker" w:date="2011-02-02T14:37:00Z" w:original=""/>
+        </w:numPr>
         <w:tabs>
           <w:tab w:val="num" w:pos="720"/>
         </w:tabs>
         <w:ind w:left="720"/>
       </w:pPr>
       <w:r>
-        <w:t>Relationships among datasets</w:t>
-      </w:r>
-      <w:r>
-        <w:t xml:space="preserve"> </w:t>
+        <w:t>Scales or other interpretive information</w:t>
       </w:r>
     </w:p>
     <w:p>
       <w:pPr>
         <w:pStyle w:val="ListBullet2"/>
-        <w:tabs>
-          <w:tab w:val="num" w:pos="720"/>
-        </w:tabs>
-        <w:ind w:left="720"/>
-      </w:pPr>
-      <w:r>
-        <w:t>Scales or other interpretive information</w:t>
-      </w:r>
-    </w:p>
-    <w:p>
-      <w:pPr>
-        <w:pStyle w:val="ListBullet2"/>
+        <w:numPr>
+          <w:numberingChange w:id="36" w:author="Frank Baker" w:date="2011-02-02T14:37:00Z" w:original=""/>
+        </w:numPr>
         <w:tabs>
           <w:tab w:val="num" w:pos="720"/>
         </w:tabs>
@@ -712,39 +1794,11 @@
       </w:pPr>
     </w:p>
     <w:p>
-      <w:r>
-        <w:t xml:space="preserve">HDF5 does not </w:t>
-      </w:r>
-      <w:r>
-        <w:t xml:space="preserve">always </w:t>
-      </w:r>
-      <w:r>
-        <w:t>natively understand application metadata; it must be understood and interpreted by the application.  </w:t>
-      </w:r>
-      <w:r>
-        <w:t xml:space="preserve">For example, the only thing </w:t>
-      </w:r>
-      <w:r>
-        <w:t xml:space="preserve">the library understands </w:t>
-      </w:r>
-      <w:r>
-        <w:t xml:space="preserve">in the above list is the extent of the dataset in the last bullet.  </w:t>
-      </w:r>
-    </w:p>
-    <w:p>
-      <w:r>
-        <w:t xml:space="preserve">Application metadata is technically optional but </w:t>
-      </w:r>
-      <w:r>
-        <w:t xml:space="preserve">is almost universally </w:t>
-      </w:r>
-      <w:r>
-        <w:t>used.</w:t>
-      </w:r>
-    </w:p>
-    <w:p>
       <w:pPr>
         <w:pStyle w:val="Heading2"/>
+        <w:numPr>
+          <w:numberingChange w:id="37" w:author="Frank Baker" w:date="2011-02-08T15:23:00Z" w:original="%1:2:0:.%2:3:0:"/>
+        </w:numPr>
       </w:pPr>
       <w:r>
         <w:t xml:space="preserve">Metadata </w:t>
@@ -813,9 +1867,11 @@
       <w:pPr>
         <w:pStyle w:val="TableCaption"/>
       </w:pPr>
+      <w:proofErr w:type="gramStart"/>
       <w:r>
         <w:t xml:space="preserve">Table </w:t>
       </w:r>
+      <w:proofErr w:type="gramEnd"/>
       <w:r>
         <w:fldChar w:fldCharType="begin"/>
       </w:r>
@@ -834,8 +1890,13 @@
       <w:r>
         <w:fldChar w:fldCharType="end"/>
       </w:r>
-      <w:r>
-        <w:t xml:space="preserve">. </w:t>
+      <w:proofErr w:type="gramStart"/>
+      <w:r>
+        <w:t>.</w:t>
+      </w:r>
+      <w:proofErr w:type="gramEnd"/>
+      <w:r>
+        <w:t xml:space="preserve"> </w:t>
       </w:r>
       <w:r>
         <w:t xml:space="preserve">Examples of </w:t>
@@ -942,8 +2003,13 @@
             <w:pPr>
               <w:pStyle w:val="TOAHeading"/>
             </w:pPr>
-            <w:r>
-              <w:t xml:space="preserve">Interpreted  by </w:t>
+            <w:proofErr w:type="gramStart"/>
+            <w:r>
+              <w:t>Interpreted  by</w:t>
+            </w:r>
+            <w:proofErr w:type="gramEnd"/>
+            <w:r>
+              <w:t xml:space="preserve"> </w:t>
             </w:r>
           </w:p>
         </w:tc>
@@ -1164,7 +2230,7 @@
               <w:jc w:val="left"/>
             </w:pPr>
             <w:r>
-              <w:t>??</w:t>
+              <w:t>At various locations within file</w:t>
             </w:r>
           </w:p>
         </w:tc>
@@ -1329,9 +2395,6 @@
             <w:pPr>
               <w:jc w:val="left"/>
             </w:pPr>
-            <w:r>
-              <w:t>Datatype</w:t>
-            </w:r>
           </w:p>
         </w:tc>
         <w:tc>
@@ -1343,9 +2406,6 @@
             <w:pPr>
               <w:jc w:val="left"/>
             </w:pPr>
-            <w:r>
-              <w:t>Dataset object header</w:t>
-            </w:r>
           </w:p>
         </w:tc>
         <w:tc>
@@ -1357,9 +2417,6 @@
             <w:pPr>
               <w:jc w:val="left"/>
             </w:pPr>
-            <w:r>
-              <w:t>H5T interface</w:t>
-            </w:r>
           </w:p>
         </w:tc>
         <w:tc>
@@ -1370,9 +2427,6 @@
             <w:pPr>
               <w:jc w:val="left"/>
             </w:pPr>
-            <w:r>
-              <w:t>HDF5 library</w:t>
-            </w:r>
           </w:p>
         </w:tc>
       </w:tr>
@@ -1387,8 +2441,12 @@
           </w:tcPr>
           <w:p>
             <w:pPr>
-              <w:jc w:val="left"/>
-            </w:pPr>
+              <w:pStyle w:val="TOAHeading"/>
+              <w:keepNext/>
+            </w:pPr>
+            <w:r>
+              <w:t>Static user metadata</w:t>
+            </w:r>
           </w:p>
         </w:tc>
         <w:tc>
@@ -1435,11 +2493,10 @@
           </w:tcPr>
           <w:p>
             <w:pPr>
-              <w:pStyle w:val="TOAHeading"/>
-              <w:keepNext/>
-            </w:pPr>
-            <w:r>
-              <w:t>Static user metadata</w:t>
+              <w:jc w:val="left"/>
+            </w:pPr>
+            <w:r>
+              <w:t>Dataset storage layout</w:t>
             </w:r>
           </w:p>
         </w:tc>
@@ -1452,6 +2509,9 @@
             <w:pPr>
               <w:jc w:val="left"/>
             </w:pPr>
+            <w:r>
+              <w:t>Dataset object header</w:t>
+            </w:r>
           </w:p>
         </w:tc>
         <w:tc>
@@ -1461,8 +2521,12 @@
           </w:tcPr>
           <w:p>
             <w:pPr>
-              <w:jc w:val="left"/>
-            </w:pPr>
+              <w:pStyle w:val="PlainText"/>
+              <w:jc w:val="left"/>
+            </w:pPr>
+            <w:r>
+              <w:t>H5Pset_layout</w:t>
+            </w:r>
           </w:p>
         </w:tc>
         <w:tc>
@@ -1473,6 +2537,9 @@
             <w:pPr>
               <w:jc w:val="left"/>
             </w:pPr>
+            <w:r>
+              <w:t>HDF5 library</w:t>
+            </w:r>
           </w:p>
         </w:tc>
       </w:tr>
@@ -1490,7 +2557,7 @@
               <w:jc w:val="left"/>
             </w:pPr>
             <w:r>
-              <w:t>Dataset storage layout</w:t>
+              <w:t>Shared object header messages</w:t>
             </w:r>
           </w:p>
         </w:tc>
@@ -1504,7 +2571,7 @@
               <w:jc w:val="left"/>
             </w:pPr>
             <w:r>
-              <w:t>Dataset object header</w:t>
+              <w:t>Superblock and global heap</w:t>
             </w:r>
           </w:p>
         </w:tc>
@@ -1519,7 +2586,7 @@
               <w:jc w:val="left"/>
             </w:pPr>
             <w:r>
-              <w:t>H5Pset_layout</w:t>
+              <w:t>H5Pset_shared_mesg_*</w:t>
             </w:r>
           </w:p>
         </w:tc>
@@ -1551,7 +2618,7 @@
               <w:jc w:val="left"/>
             </w:pPr>
             <w:r>
-              <w:t>Shared object header messages</w:t>
+              <w:t>Link names and hierarchical structure</w:t>
             </w:r>
           </w:p>
         </w:tc>
@@ -1565,7 +2632,7 @@
               <w:jc w:val="left"/>
             </w:pPr>
             <w:r>
-              <w:t>Superblock and global heap</w:t>
+              <w:t>Group symbol table entries</w:t>
             </w:r>
           </w:p>
         </w:tc>
@@ -1576,11 +2643,10 @@
           </w:tcPr>
           <w:p>
             <w:pPr>
-              <w:pStyle w:val="PlainText"/>
-              <w:jc w:val="left"/>
-            </w:pPr>
-            <w:r>
-              <w:t>H5Pset_shared_mesg_*</w:t>
+              <w:jc w:val="left"/>
+            </w:pPr>
+            <w:r>
+              <w:t>H5G, H5L interfaces</w:t>
             </w:r>
           </w:p>
         </w:tc>
@@ -1593,7 +2659,7 @@
               <w:jc w:val="left"/>
             </w:pPr>
             <w:r>
-              <w:t>HDF5 library</w:t>
+              <w:t>Library</w:t>
             </w:r>
           </w:p>
         </w:tc>
@@ -1612,7 +2678,7 @@
               <w:jc w:val="left"/>
             </w:pPr>
             <w:r>
-              <w:t>Link names and hierarchical structure</w:t>
+              <w:t>Permanent property lists</w:t>
             </w:r>
           </w:p>
         </w:tc>
@@ -1626,7 +2692,7 @@
               <w:jc w:val="left"/>
             </w:pPr>
             <w:r>
-              <w:t>Group symbol table entries</w:t>
+              <w:t>Dataset object header, data layout message,</w:t>
             </w:r>
           </w:p>
         </w:tc>
@@ -1640,7 +2706,7 @@
               <w:jc w:val="left"/>
             </w:pPr>
             <w:r>
-              <w:t>H5G, H5L, H5D interfaces</w:t>
+              <w:t>H5P interface</w:t>
             </w:r>
           </w:p>
         </w:tc>
@@ -1672,7 +2738,7 @@
               <w:jc w:val="left"/>
             </w:pPr>
             <w:r>
-              <w:t>Permanent property lists</w:t>
+              <w:t>Transient property lists</w:t>
             </w:r>
           </w:p>
         </w:tc>
@@ -1686,7 +2752,7 @@
               <w:jc w:val="left"/>
             </w:pPr>
             <w:r>
-              <w:t>Dataset object header, data layout message,</w:t>
+              <w:t>Not stored</w:t>
             </w:r>
           </w:p>
         </w:tc>
@@ -1732,7 +2798,7 @@
               <w:jc w:val="left"/>
             </w:pPr>
             <w:r>
-              <w:t>Transient property lists</w:t>
+              <w:t>Checksum</w:t>
             </w:r>
           </w:p>
         </w:tc>
@@ -1746,7 +2812,16 @@
               <w:jc w:val="left"/>
             </w:pPr>
             <w:r>
-              <w:t>Not stored</w:t>
+              <w:t>Dataset object header</w:t>
+            </w:r>
+            <w:r>
+              <w:t xml:space="preserve"> </w:t>
+            </w:r>
+            <w:r>
+              <w:t>plus a checksum value accompanying each compressed</w:t>
+            </w:r>
+            <w:r>
+              <w:t xml:space="preserve"> dataset chunk</w:t>
             </w:r>
           </w:p>
         </w:tc>
@@ -1757,10 +2832,11 @@
           </w:tcPr>
           <w:p>
             <w:pPr>
-              <w:jc w:val="left"/>
-            </w:pPr>
-            <w:r>
-              <w:t>H5P interface</w:t>
+              <w:pStyle w:val="PlainText"/>
+              <w:jc w:val="left"/>
+            </w:pPr>
+            <w:r>
+              <w:t>H5Pset_fletcher32</w:t>
             </w:r>
           </w:p>
         </w:tc>
@@ -1773,7 +2849,7 @@
               <w:jc w:val="left"/>
             </w:pPr>
             <w:r>
-              <w:t>Library</w:t>
+              <w:t>Library and application</w:t>
             </w:r>
           </w:p>
         </w:tc>
@@ -1791,9 +2867,11 @@
             <w:pPr>
               <w:jc w:val="left"/>
             </w:pPr>
-            <w:r>
-              <w:t>Checksum</w:t>
-            </w:r>
+            <w:proofErr w:type="spellStart"/>
+            <w:r>
+              <w:t>Datatype</w:t>
+            </w:r>
+            <w:proofErr w:type="spellEnd"/>
           </w:p>
         </w:tc>
         <w:tc>
@@ -1817,11 +2895,10 @@
           </w:tcPr>
           <w:p>
             <w:pPr>
-              <w:pStyle w:val="PlainText"/>
-              <w:jc w:val="left"/>
-            </w:pPr>
-            <w:r>
-              <w:t>H5Pset_fletcher32</w:t>
+              <w:jc w:val="left"/>
+            </w:pPr>
+            <w:r>
+              <w:t>H5T interface</w:t>
             </w:r>
           </w:p>
         </w:tc>
@@ -1834,7 +2911,7 @@
               <w:jc w:val="left"/>
             </w:pPr>
             <w:r>
-              <w:t>Library and application</w:t>
+              <w:t>HDF5 library</w:t>
             </w:r>
           </w:p>
         </w:tc>
@@ -1852,8 +2929,34 @@
             <w:pPr>
               <w:jc w:val="left"/>
             </w:pPr>
-            <w:r>
-              <w:t>Datatype</w:t>
+            <w:proofErr w:type="spellStart"/>
+            <w:r>
+              <w:t>Dataspace</w:t>
+            </w:r>
+            <w:proofErr w:type="spellEnd"/>
+            <w:r>
+              <w:t xml:space="preserve"> </w:t>
+            </w:r>
+            <w:r>
+              <w:br/>
+            </w:r>
+            <w:r>
+              <w:rPr>
+                <w:sz w:val="16"/>
+              </w:rPr>
+              <w:t xml:space="preserve">(contiguous dimensions or chunked </w:t>
+            </w:r>
+            <w:r>
+              <w:rPr>
+                <w:sz w:val="16"/>
+              </w:rPr>
+              <w:t>maximum dimensions</w:t>
+            </w:r>
+            <w:r>
+              <w:rPr>
+                <w:sz w:val="16"/>
+              </w:rPr>
+              <w:t>)</w:t>
             </w:r>
           </w:p>
         </w:tc>
@@ -1881,7 +2984,7 @@
               <w:jc w:val="left"/>
             </w:pPr>
             <w:r>
-              <w:t>H5T interface</w:t>
+              <w:t xml:space="preserve">H5S interface </w:t>
             </w:r>
           </w:p>
         </w:tc>
@@ -1912,30 +3015,6 @@
             <w:pPr>
               <w:jc w:val="left"/>
             </w:pPr>
-            <w:r>
-              <w:t xml:space="preserve">Dataspace </w:t>
-            </w:r>
-            <w:r>
-              <w:br/>
-            </w:r>
-            <w:r>
-              <w:rPr>
-                <w:sz w:val="16"/>
-              </w:rPr>
-              <w:t xml:space="preserve">(contiguous dimensions or chunked </w:t>
-            </w:r>
-            <w:r>
-              <w:rPr>
-                <w:sz w:val="16"/>
-              </w:rPr>
-              <w:t>maximum dimensions</w:t>
-            </w:r>
-            <w:r>
-              <w:rPr>
-                <w:sz w:val="16"/>
-              </w:rPr>
-              <w:t>)</w:t>
-            </w:r>
           </w:p>
         </w:tc>
         <w:tc>
@@ -1947,9 +3026,6 @@
             <w:pPr>
               <w:jc w:val="left"/>
             </w:pPr>
-            <w:r>
-              <w:t>Dataset object header</w:t>
-            </w:r>
           </w:p>
         </w:tc>
         <w:tc>
@@ -1961,9 +3037,6 @@
             <w:pPr>
               <w:jc w:val="left"/>
             </w:pPr>
-            <w:r>
-              <w:t xml:space="preserve">H5S interface </w:t>
-            </w:r>
           </w:p>
         </w:tc>
         <w:tc>
@@ -1974,9 +3047,6 @@
             <w:pPr>
               <w:jc w:val="left"/>
             </w:pPr>
-            <w:r>
-              <w:t>HDF5 library</w:t>
-            </w:r>
           </w:p>
         </w:tc>
       </w:tr>
@@ -1991,8 +3061,12 @@
           </w:tcPr>
           <w:p>
             <w:pPr>
-              <w:jc w:val="left"/>
-            </w:pPr>
+              <w:pStyle w:val="TOAHeading"/>
+              <w:keepNext/>
+            </w:pPr>
+            <w:r>
+              <w:t>Dynamic user metadata</w:t>
+            </w:r>
           </w:p>
         </w:tc>
         <w:tc>
@@ -2039,11 +3113,10 @@
           </w:tcPr>
           <w:p>
             <w:pPr>
-              <w:pStyle w:val="TOAHeading"/>
-              <w:keepNext/>
-            </w:pPr>
-            <w:r>
-              <w:t>Dynamic user metadata</w:t>
+              <w:jc w:val="left"/>
+            </w:pPr>
+            <w:r>
+              <w:t xml:space="preserve">Min/max dataset values </w:t>
             </w:r>
           </w:p>
         </w:tc>
@@ -2056,6 +3129,12 @@
             <w:pPr>
               <w:jc w:val="left"/>
             </w:pPr>
+            <w:r>
+              <w:t>Attribute</w:t>
+            </w:r>
+            <w:r>
+              <w:t>(s)</w:t>
+            </w:r>
           </w:p>
         </w:tc>
         <w:tc>
@@ -2067,6 +3146,9 @@
             <w:pPr>
               <w:jc w:val="left"/>
             </w:pPr>
+            <w:r>
+              <w:t>H5A interface</w:t>
+            </w:r>
           </w:p>
         </w:tc>
         <w:tc>
@@ -2077,6 +3159,9 @@
             <w:pPr>
               <w:jc w:val="left"/>
             </w:pPr>
+            <w:r>
+              <w:t>Application</w:t>
+            </w:r>
           </w:p>
         </w:tc>
       </w:tr>
@@ -2094,7 +3179,10 @@
               <w:jc w:val="left"/>
             </w:pPr>
             <w:r>
-              <w:t xml:space="preserve">Min/max dataset values </w:t>
+              <w:t>Data collection c</w:t>
+            </w:r>
+            <w:r>
+              <w:t>onditions</w:t>
             </w:r>
           </w:p>
         </w:tc>
@@ -2157,10 +3245,7 @@
               <w:jc w:val="left"/>
             </w:pPr>
             <w:r>
-              <w:t>Data collection c</w:t>
-            </w:r>
-            <w:r>
-              <w:t>onditions</w:t>
+              <w:t>Data provenance</w:t>
             </w:r>
           </w:p>
         </w:tc>
@@ -2223,7 +3308,28 @@
               <w:jc w:val="left"/>
             </w:pPr>
             <w:r>
-              <w:t>Data provenance</w:t>
+              <w:t xml:space="preserve">Object relationships </w:t>
+            </w:r>
+            <w:r>
+              <w:br/>
+            </w:r>
+            <w:r>
+              <w:rPr>
+                <w:sz w:val="16"/>
+              </w:rPr>
+              <w:t xml:space="preserve">(other than </w:t>
+            </w:r>
+            <w:r>
+              <w:rPr>
+                <w:sz w:val="16"/>
+              </w:rPr>
+              <w:t>hierarchical</w:t>
+            </w:r>
+            <w:r>
+              <w:rPr>
+                <w:sz w:val="16"/>
+              </w:rPr>
+              <w:t xml:space="preserve"> structure)</w:t>
             </w:r>
           </w:p>
         </w:tc>
@@ -2237,10 +3343,7 @@
               <w:jc w:val="left"/>
             </w:pPr>
             <w:r>
-              <w:t>Attribute</w:t>
-            </w:r>
-            <w:r>
-              <w:t>(s)</w:t>
+              <w:t>Attributes</w:t>
             </w:r>
           </w:p>
         </w:tc>
@@ -2286,28 +3389,7 @@
               <w:jc w:val="left"/>
             </w:pPr>
             <w:r>
-              <w:t xml:space="preserve">Object relationships </w:t>
-            </w:r>
-            <w:r>
-              <w:br/>
-            </w:r>
-            <w:r>
-              <w:rPr>
-                <w:sz w:val="16"/>
-              </w:rPr>
-              <w:t xml:space="preserve">(other than </w:t>
-            </w:r>
-            <w:r>
-              <w:rPr>
-                <w:sz w:val="16"/>
-              </w:rPr>
-              <w:t>hierarchical</w:t>
-            </w:r>
-            <w:r>
-              <w:rPr>
-                <w:sz w:val="16"/>
-              </w:rPr>
-              <w:t xml:space="preserve"> structure)</w:t>
+              <w:t>Measurement scales</w:t>
             </w:r>
           </w:p>
         </w:tc>
@@ -2321,7 +3403,10 @@
               <w:jc w:val="left"/>
             </w:pPr>
             <w:r>
-              <w:t>Attributes</w:t>
+              <w:t>Attribute</w:t>
+            </w:r>
+            <w:r>
+              <w:t>(s)</w:t>
             </w:r>
           </w:p>
         </w:tc>
@@ -2366,72 +3451,11 @@
             <w:pPr>
               <w:jc w:val="left"/>
             </w:pPr>
-            <w:r>
-              <w:t>Measurement scales</w:t>
-            </w:r>
-          </w:p>
-        </w:tc>
-        <w:tc>
-          <w:tcPr>
-            <w:tcW w:w="2571" w:type="dxa"/>
-            <w:shd w:val="clear" w:color="auto" w:fill="auto"/>
-          </w:tcPr>
-          <w:p>
-            <w:pPr>
-              <w:jc w:val="left"/>
-            </w:pPr>
-            <w:r>
-              <w:t>Attribute</w:t>
-            </w:r>
-            <w:r>
-              <w:t>(s)</w:t>
-            </w:r>
-          </w:p>
-        </w:tc>
-        <w:tc>
-          <w:tcPr>
-            <w:tcW w:w="2571" w:type="dxa"/>
-            <w:shd w:val="clear" w:color="auto" w:fill="auto"/>
-          </w:tcPr>
-          <w:p>
-            <w:pPr>
-              <w:jc w:val="left"/>
-            </w:pPr>
-            <w:r>
-              <w:t>H5A interface</w:t>
-            </w:r>
-          </w:p>
-        </w:tc>
-        <w:tc>
-          <w:tcPr>
-            <w:tcW w:w="2309" w:type="dxa"/>
-          </w:tcPr>
-          <w:p>
-            <w:pPr>
-              <w:jc w:val="left"/>
-            </w:pPr>
-            <w:r>
-              <w:t>Application</w:t>
-            </w:r>
-          </w:p>
-        </w:tc>
-      </w:tr>
-      <w:tr>
-        <w:trPr>
-          <w:cantSplit/>
-        </w:trPr>
-        <w:tc>
-          <w:tcPr>
-            <w:tcW w:w="2571" w:type="dxa"/>
-            <w:shd w:val="clear" w:color="auto" w:fill="auto"/>
-          </w:tcPr>
-          <w:p>
-            <w:pPr>
-              <w:jc w:val="left"/>
-            </w:pPr>
+            <w:proofErr w:type="spellStart"/>
             <w:r>
               <w:t>Dataspace</w:t>
             </w:r>
+            <w:proofErr w:type="spellEnd"/>
             <w:r>
               <w:t xml:space="preserve"> </w:t>
             </w:r>
@@ -2539,6 +3563,9 @@
     <w:p>
       <w:pPr>
         <w:pStyle w:val="Heading2"/>
+        <w:numPr>
+          <w:numberingChange w:id="38" w:author="Frank Baker" w:date="2011-02-08T14:38:00Z" w:original="%1:2:0:.%2:4:0:"/>
+        </w:numPr>
         <w:rPr>
           <w:sz w:val="28"/>
           <w:szCs w:val="28"/>
@@ -2568,6 +3595,9 @@
     <w:p>
       <w:pPr>
         <w:pStyle w:val="Heading3"/>
+        <w:numPr>
+          <w:numberingChange w:id="39" w:author="Frank Baker" w:date="2011-02-08T14:38:00Z" w:original="%1:2:0:.%2:4:0:.%3:1:0:"/>
+        </w:numPr>
       </w:pPr>
       <w:r>
         <w:t>Properties</w:t>
@@ -2799,6 +3829,9 @@
     <w:p>
       <w:pPr>
         <w:pStyle w:val="Heading3"/>
+        <w:numPr>
+          <w:numberingChange w:id="40" w:author="Frank Baker" w:date="2011-02-08T14:38:00Z" w:original="%1:2:0:.%2:4:0:.%3:2:0:"/>
+        </w:numPr>
       </w:pPr>
       <w:r>
         <w:t>Attributes</w:t>
@@ -2909,6 +3942,9 @@
     <w:p>
       <w:pPr>
         <w:pStyle w:val="Heading3"/>
+        <w:numPr>
+          <w:numberingChange w:id="41" w:author="Frank Baker" w:date="2011-02-08T14:38:00Z" w:original="%1:2:0:.%2:4:0:.%3:3:0:"/>
+        </w:numPr>
       </w:pPr>
       <w:r>
         <w:t>Library metadata</w:t>
@@ -2979,6 +4015,9 @@
     <w:p>
       <w:pPr>
         <w:pStyle w:val="Heading3"/>
+        <w:numPr>
+          <w:numberingChange w:id="42" w:author="Frank Baker" w:date="2011-02-08T14:38:00Z" w:original="%1:2:0:.%2:4:0:.%3:4:0:"/>
+        </w:numPr>
         <w:rPr>
           <w:sz w:val="28"/>
           <w:szCs w:val="28"/>
@@ -2989,6 +4028,17 @@
       </w:r>
     </w:p>
     <w:p>
+      <w:pPr>
+        <w:pStyle w:val="Heading4"/>
+        <w:numPr>
+          <w:numberingChange w:id="43" w:author="Frank Baker" w:date="2011-02-08T14:38:00Z" w:original="%1:2:0:.%2:4:0:.%3:4:0:.%4:1:0:"/>
+        </w:numPr>
+      </w:pPr>
+      <w:r>
+        <w:t>Metadata cache</w:t>
+      </w:r>
+    </w:p>
+    <w:p>
       <w:r>
         <w:t xml:space="preserve">Significant performance gains can be achieved in certain circumstances by </w:t>
       </w:r>
@@ -2996,7 +4046,16 @@
         <w:t>directly managing metadata I/O</w:t>
       </w:r>
       <w:r>
-        <w:t xml:space="preserve">, most often in a high-performance computing (HPC) environment or </w:t>
+        <w:t xml:space="preserve">.  This occurs </w:t>
+      </w:r>
+      <w:r>
+        <w:t xml:space="preserve">most </w:t>
+      </w:r>
+      <w:r>
+        <w:t xml:space="preserve">frequently </w:t>
+      </w:r>
+      <w:r>
+        <w:t xml:space="preserve">in a high-performance computing (HPC) environment or </w:t>
       </w:r>
       <w:r>
         <w:t xml:space="preserve">when working </w:t>
@@ -3005,7 +4064,13 @@
         <w:t>with large data and complex access patterns.</w:t>
       </w:r>
       <w:r>
-        <w:t xml:space="preserve">  This can be a complex undertaking and should not be undertaken without careful study.  </w:t>
+        <w:t xml:space="preserve">  </w:t>
+      </w:r>
+      <w:r>
+        <w:t xml:space="preserve">Managing the metadata cache </w:t>
+      </w:r>
+      <w:r>
+        <w:t xml:space="preserve">can be a complex undertaking and should not be undertaken without careful study.  </w:t>
       </w:r>
     </w:p>
     <w:p>
@@ -3013,7 +4078,13 @@
         <w:jc w:val="left"/>
       </w:pPr>
       <w:r>
-        <w:t>These issues are discussed in “Metadata Caching in HDF5” (http://www.hdfgroup.org/HDF5/doc/</w:t>
+        <w:t xml:space="preserve">These issues are discussed </w:t>
+      </w:r>
+      <w:r>
+        <w:t xml:space="preserve">in detail </w:t>
+      </w:r>
+      <w:r>
+        <w:t>in “Metadata Caching in HDF5” (http://www.hdfgroup.org/HDF5/doc/</w:t>
       </w:r>
       <w:r>
         <w:t>Advanced/MetadataCache/index.html</w:t>
@@ -3028,13 +4099,16 @@
         <w:t xml:space="preserve"> in the </w:t>
       </w:r>
       <w:r>
+        <w:t xml:space="preserve">collection </w:t>
+      </w:r>
+      <w:r>
         <w:rPr>
           <w:rStyle w:val="Citation"/>
         </w:rPr>
         <w:t xml:space="preserve">Advance Topics in HDF5 </w:t>
       </w:r>
       <w:r>
-        <w:t>collection (</w:t>
+        <w:t>(</w:t>
       </w:r>
       <w:r>
         <w:t>http://www.hdfgroup.org/HDF5/doc/Advanced.html</w:t>
@@ -3068,19 +4142,95 @@
       <w:r>
         <w:t xml:space="preserve"> (</w:t>
       </w:r>
-      <w:hyperlink r:id="rId8" w:history="1">
-        <w:r>
-          <w:rPr>
-            <w:rStyle w:val="Hyperlink"/>
-          </w:rPr>
-          <w:t>http://www.hdfgroup.org/HDF5/doc/RM/RM_H5Front.html</w:t>
-        </w:r>
-      </w:hyperlink>
+      <w:r>
+        <w:t>http://www.hdfgroup.org/HDF5/doc/RM/RM_H5Front.html</w:t>
+      </w:r>
       <w:r>
         <w:t>).</w:t>
       </w:r>
       <w:r>
         <w:t xml:space="preserve">  Look for functions with names containing the string ‘mdc’.</w:t>
+      </w:r>
+    </w:p>
+    <w:p>
+      <w:pPr>
+        <w:pStyle w:val="Heading4"/>
+        <w:numPr>
+          <w:numberingChange w:id="44" w:author="Frank Baker" w:date="2011-02-08T14:38:00Z" w:original="%1:2:0:.%2:4:0:.%3:4:0:.%4:2:0:"/>
+        </w:numPr>
+      </w:pPr>
+      <w:r>
+        <w:t>Metadata journaling</w:t>
+      </w:r>
+    </w:p>
+    <w:p>
+      <w:r>
+        <w:t>Some</w:t>
+      </w:r>
+      <w:r>
+        <w:t xml:space="preserve"> HDF5 applications </w:t>
+      </w:r>
+      <w:r>
+        <w:t xml:space="preserve">can </w:t>
+      </w:r>
+      <w:r>
+        <w:t xml:space="preserve">run </w:t>
+      </w:r>
+      <w:r>
+        <w:t xml:space="preserve">for </w:t>
+      </w:r>
+      <w:r>
+        <w:t xml:space="preserve">a very long time, sometimes for several days or even weeks. In such cases, an unexpected failure can cause the loss of all computed results that have not yet been written to storage.  HDF5 provides the ability to </w:t>
+      </w:r>
+      <w:r>
+        <w:t xml:space="preserve">periodically </w:t>
+      </w:r>
+      <w:r>
+        <w:t>flush raw data to storage</w:t>
+      </w:r>
+      <w:r>
+        <w:t xml:space="preserve"> to guard against complete loss</w:t>
+      </w:r>
+      <w:r>
+        <w:t xml:space="preserve">, but </w:t>
+      </w:r>
+      <w:r>
+        <w:t>preserving</w:t>
+      </w:r>
+      <w:r>
+        <w:t xml:space="preserve"> metadata </w:t>
+      </w:r>
+      <w:r>
+        <w:t xml:space="preserve">in the case of such a failure </w:t>
+      </w:r>
+      <w:r>
+        <w:t>has been more problematic. HDF5 will introduce metadata j</w:t>
+      </w:r>
+      <w:r>
+        <w:t>ournaling in HDF5 Release 1.10 to address this issue, making it possible to reconstruct metadata in the event of such an event.</w:t>
+      </w:r>
+    </w:p>
+    <w:p>
+      <w:r>
+        <w:t xml:space="preserve">In release 1.10, metadata journaling functions will be described in the </w:t>
+      </w:r>
+      <w:r>
+        <w:rPr>
+          <w:rStyle w:val="Citation"/>
+        </w:rPr>
+        <w:t>HDF5 Reference Manual</w:t>
+      </w:r>
+      <w:r>
+        <w:t xml:space="preserve"> and a detailed discussion of their use will be included in the collection </w:t>
+      </w:r>
+      <w:r>
+        <w:rPr>
+          <w:rStyle w:val="Citation"/>
+        </w:rPr>
+        <w:t>Advanced Topics in HDF5</w:t>
+      </w:r>
+      <w:r>
+        <w:t>.</w:t>
       </w:r>
     </w:p>
     <w:p>
@@ -3266,7 +4416,21 @@
                 <w:rStyle w:val="Emphasis"/>
                 <w:i w:val="0"/>
               </w:rPr>
-              <w:t>limited circulation for completeness review</w:t>
+              <w:t>completeness</w:t>
+            </w:r>
+            <w:r>
+              <w:rPr>
+                <w:rStyle w:val="Emphasis"/>
+                <w:i w:val="0"/>
+              </w:rPr>
+              <w:t xml:space="preserve"> and technical</w:t>
+            </w:r>
+            <w:r>
+              <w:rPr>
+                <w:rStyle w:val="Emphasis"/>
+                <w:i w:val="0"/>
+              </w:rPr>
+              <w:t xml:space="preserve"> review</w:t>
             </w:r>
             <w:r>
               <w:rPr>
@@ -3274,6 +4438,62 @@
                 <w:i w:val="0"/>
               </w:rPr>
               <w:t>.</w:t>
+            </w:r>
+          </w:p>
+        </w:tc>
+      </w:tr>
+      <w:tr>
+        <w:trPr>
+          <w:jc w:val="center"/>
+        </w:trPr>
+        <w:tc>
+          <w:tcPr>
+            <w:tcW w:w="2337" w:type="dxa"/>
+          </w:tcPr>
+          <w:p>
+            <w:pPr>
+              <w:jc w:val="left"/>
+              <w:rPr>
+                <w:rStyle w:val="Emphasis"/>
+              </w:rPr>
+            </w:pPr>
+            <w:r>
+              <w:rPr>
+                <w:rStyle w:val="Emphasis"/>
+              </w:rPr>
+              <w:t xml:space="preserve">February </w:t>
+            </w:r>
+            <w:r>
+              <w:rPr>
+                <w:rStyle w:val="Emphasis"/>
+              </w:rPr>
+              <w:t>8</w:t>
+            </w:r>
+            <w:r>
+              <w:rPr>
+                <w:rStyle w:val="Emphasis"/>
+              </w:rPr>
+              <w:t>, 2011</w:t>
+            </w:r>
+          </w:p>
+        </w:tc>
+        <w:tc>
+          <w:tcPr>
+            <w:tcW w:w="7743" w:type="dxa"/>
+          </w:tcPr>
+          <w:p>
+            <w:pPr>
+              <w:jc w:val="left"/>
+              <w:rPr>
+                <w:rStyle w:val="Emphasis"/>
+              </w:rPr>
+            </w:pPr>
+            <w:r>
+              <w:rPr>
+                <w:rStyle w:val="Emphasis"/>
+                <w:i w:val="0"/>
+              </w:rPr>
+              <w:t>Version 3, limited internal circulation.</w:t>
             </w:r>
           </w:p>
         </w:tc>
@@ -3323,12 +4543,21 @@
                 <w:color w:val="D9D9D9" w:themeColor="background1" w:themeShade="D9"/>
               </w:rPr>
             </w:pPr>
+            <w:proofErr w:type="gramStart"/>
             <w:r>
               <w:rPr>
                 <w:b/>
                 <w:color w:val="D9D9D9" w:themeColor="background1" w:themeShade="D9"/>
               </w:rPr>
-              <w:t>library metadata</w:t>
+              <w:t>library</w:t>
+            </w:r>
+            <w:proofErr w:type="gramEnd"/>
+            <w:r>
+              <w:rPr>
+                <w:b/>
+                <w:color w:val="D9D9D9" w:themeColor="background1" w:themeShade="D9"/>
+              </w:rPr>
+              <w:t xml:space="preserve"> metadata</w:t>
             </w:r>
           </w:p>
         </w:tc>
@@ -3363,12 +4592,21 @@
                 <w:color w:val="D9D9D9" w:themeColor="background1" w:themeShade="D9"/>
               </w:rPr>
             </w:pPr>
+            <w:proofErr w:type="gramStart"/>
             <w:r>
               <w:rPr>
                 <w:b/>
                 <w:color w:val="D9D9D9" w:themeColor="background1" w:themeShade="D9"/>
               </w:rPr>
-              <w:t>user metadata</w:t>
+              <w:t>user</w:t>
+            </w:r>
+            <w:proofErr w:type="gramEnd"/>
+            <w:r>
+              <w:rPr>
+                <w:b/>
+                <w:color w:val="D9D9D9" w:themeColor="background1" w:themeShade="D9"/>
+              </w:rPr>
+              <w:t xml:space="preserve"> metadata</w:t>
             </w:r>
           </w:p>
         </w:tc>
@@ -3403,12 +4641,21 @@
                 <w:color w:val="D9D9D9" w:themeColor="background1" w:themeShade="D9"/>
               </w:rPr>
             </w:pPr>
+            <w:proofErr w:type="gramStart"/>
             <w:r>
               <w:rPr>
                 <w:b/>
                 <w:color w:val="D9D9D9" w:themeColor="background1" w:themeShade="D9"/>
               </w:rPr>
-              <w:t>dynamic user metadata</w:t>
+              <w:t>dynamic</w:t>
+            </w:r>
+            <w:proofErr w:type="gramEnd"/>
+            <w:r>
+              <w:rPr>
+                <w:b/>
+                <w:color w:val="D9D9D9" w:themeColor="background1" w:themeShade="D9"/>
+              </w:rPr>
+              <w:t xml:space="preserve"> user metadata</w:t>
             </w:r>
           </w:p>
         </w:tc>
@@ -3443,12 +4690,21 @@
                 <w:color w:val="D9D9D9" w:themeColor="background1" w:themeShade="D9"/>
               </w:rPr>
             </w:pPr>
+            <w:proofErr w:type="gramStart"/>
             <w:r>
               <w:rPr>
                 <w:b/>
                 <w:color w:val="D9D9D9" w:themeColor="background1" w:themeShade="D9"/>
               </w:rPr>
-              <w:t>static user metadata</w:t>
+              <w:t>static</w:t>
+            </w:r>
+            <w:proofErr w:type="gramEnd"/>
+            <w:r>
+              <w:rPr>
+                <w:b/>
+                <w:color w:val="D9D9D9" w:themeColor="background1" w:themeShade="D9"/>
+              </w:rPr>
+              <w:t xml:space="preserve"> user metadata</w:t>
             </w:r>
           </w:p>
         </w:tc>
@@ -3544,46 +4800,64 @@
                 <w:color w:val="D9D9D9" w:themeColor="background1" w:themeShade="D9"/>
               </w:rPr>
             </w:pPr>
+            <w:proofErr w:type="gramStart"/>
             <w:r>
               <w:rPr>
                 <w:b/>
                 <w:color w:val="D9D9D9" w:themeColor="background1" w:themeShade="D9"/>
               </w:rPr>
-              <w:t>structural metadata</w:t>
-            </w:r>
-          </w:p>
-        </w:tc>
-        <w:tc>
-          <w:tcPr>
-            <w:tcW w:w="7254" w:type="dxa"/>
-          </w:tcPr>
-          <w:p>
-            <w:pPr>
-              <w:rPr>
-                <w:color w:val="D9D9D9" w:themeColor="background1" w:themeShade="D9"/>
-              </w:rPr>
-            </w:pPr>
-          </w:p>
-        </w:tc>
-      </w:tr>
-      <w:tr>
-        <w:tc>
-          <w:tcPr>
-            <w:tcW w:w="2898" w:type="dxa"/>
-          </w:tcPr>
-          <w:p>
-            <w:pPr>
+              <w:t>structural</w:t>
+            </w:r>
+            <w:proofErr w:type="gramEnd"/>
+            <w:r>
               <w:rPr>
                 <w:b/>
                 <w:color w:val="D9D9D9" w:themeColor="background1" w:themeShade="D9"/>
               </w:rPr>
-            </w:pPr>
-            <w:r>
+              <w:t xml:space="preserve"> metadata</w:t>
+            </w:r>
+          </w:p>
+        </w:tc>
+        <w:tc>
+          <w:tcPr>
+            <w:tcW w:w="7254" w:type="dxa"/>
+          </w:tcPr>
+          <w:p>
+            <w:pPr>
+              <w:rPr>
+                <w:color w:val="D9D9D9" w:themeColor="background1" w:themeShade="D9"/>
+              </w:rPr>
+            </w:pPr>
+          </w:p>
+        </w:tc>
+      </w:tr>
+      <w:tr>
+        <w:tc>
+          <w:tcPr>
+            <w:tcW w:w="2898" w:type="dxa"/>
+          </w:tcPr>
+          <w:p>
+            <w:pPr>
               <w:rPr>
                 <w:b/>
                 <w:color w:val="D9D9D9" w:themeColor="background1" w:themeShade="D9"/>
               </w:rPr>
-              <w:t>application metadata</w:t>
+            </w:pPr>
+            <w:proofErr w:type="gramStart"/>
+            <w:r>
+              <w:rPr>
+                <w:b/>
+                <w:color w:val="D9D9D9" w:themeColor="background1" w:themeShade="D9"/>
+              </w:rPr>
+              <w:t>application</w:t>
+            </w:r>
+            <w:proofErr w:type="gramEnd"/>
+            <w:r>
+              <w:rPr>
+                <w:b/>
+                <w:color w:val="D9D9D9" w:themeColor="background1" w:themeShade="D9"/>
+              </w:rPr>
+              <w:t xml:space="preserve"> metadata</w:t>
             </w:r>
           </w:p>
         </w:tc>
@@ -3629,7 +4903,7 @@
       <w:r>
         <w:t xml:space="preserve">, </w:t>
       </w:r>
-      <w:hyperlink r:id="rId9" w:history="1">
+      <w:hyperlink r:id="rId8" w:history="1">
         <w:r>
           <w:rPr>
             <w:rStyle w:val="Hyperlink"/>
@@ -3659,7 +4933,7 @@
       <w:r>
         <w:t xml:space="preserve">, </w:t>
       </w:r>
-      <w:hyperlink r:id="rId10" w:history="1">
+      <w:hyperlink r:id="rId9" w:history="1">
         <w:r>
           <w:rPr>
             <w:rStyle w:val="Hyperlink"/>
@@ -3689,7 +4963,7 @@
       <w:r>
         <w:t xml:space="preserve">, </w:t>
       </w:r>
-      <w:hyperlink r:id="rId11" w:history="1">
+      <w:hyperlink r:id="rId10" w:history="1">
         <w:r>
           <w:rPr>
             <w:rStyle w:val="Hyperlink"/>
@@ -3699,12 +4973,10 @@
       </w:hyperlink>
     </w:p>
     <w:sectPr>
-      <w:headerReference w:type="even" r:id="rId12"/>
-      <w:headerReference w:type="default" r:id="rId13"/>
-      <w:footerReference w:type="even" r:id="rId14"/>
-      <w:footerReference w:type="default" r:id="rId15"/>
-      <w:headerReference w:type="first" r:id="rId16"/>
-      <w:footerReference w:type="first" r:id="rId17"/>
+      <w:headerReference w:type="default" r:id="rId11"/>
+      <w:footerReference w:type="default" r:id="rId12"/>
+      <w:headerReference w:type="first" r:id="rId13"/>
+      <w:footerReference w:type="first" r:id="rId14"/>
       <w:pgSz w:w="12240" w:h="15840" w:code="1"/>
       <w:pgMar w:top="1152" w:right="1152" w:bottom="1440" w:left="1152" w:header="432" w:gutter="0"/>
       <w:titlePg/>
@@ -3734,16 +5006,6 @@
 </file>
 
 <file path=word/footer1.xml><?xml version="1.0" encoding="utf-8"?>
-<w:ftr xmlns:mo="http://schemas.microsoft.com/office/mac/office/2008/main" xmlns:ve="http://schemas.openxmlformats.org/markup-compatibility/2006" xmlns:mv="urn:schemas-microsoft-com:mac:vml" xmlns:o="urn:schemas-microsoft-com:office:office" xmlns:r="http://schemas.openxmlformats.org/officeDocument/2006/relationships" xmlns:m="http://schemas.openxmlformats.org/officeDocument/2006/math" xmlns:v="urn:schemas-microsoft-com:vml" xmlns:wp="http://schemas.openxmlformats.org/drawingml/2006/wordprocessingDrawing" xmlns:w10="urn:schemas-microsoft-com:office:word" xmlns:w="http://schemas.openxmlformats.org/wordprocessingml/2006/main" xmlns:wne="http://schemas.microsoft.com/office/word/2006/wordml">
-  <w:p>
-    <w:pPr>
-      <w:pStyle w:val="Footer"/>
-    </w:pPr>
-  </w:p>
-</w:ftr>
-</file>
-
-<file path=word/footer2.xml><?xml version="1.0" encoding="utf-8"?>
 <w:ftr xmlns:mo="http://schemas.microsoft.com/office/mac/office/2008/main" xmlns:ve="http://schemas.openxmlformats.org/markup-compatibility/2006" xmlns:mv="urn:schemas-microsoft-com:mac:vml" xmlns:o="urn:schemas-microsoft-com:office:office" xmlns:r="http://schemas.openxmlformats.org/officeDocument/2006/relationships" xmlns:m="http://schemas.openxmlformats.org/officeDocument/2006/math" xmlns:v="urn:schemas-microsoft-com:vml" xmlns:wp="http://schemas.openxmlformats.org/drawingml/2006/wordprocessingDrawing" xmlns:w10="urn:schemas-microsoft-com:office:word" xmlns:w="http://schemas.openxmlformats.org/wordprocessingml/2006/main" xmlns:wne="http://schemas.microsoft.com/office/word/2006/wordml">
   <w:sdt>
     <w:sdtPr>
@@ -3823,7 +5085,7 @@
                 <w:rPr>
                   <w:noProof/>
                 </w:rPr>
-                <w:t>7</w:t>
+                <w:t>8</w:t>
               </w:r>
             </w:fldSimple>
             <w:r>
@@ -3834,7 +5096,7 @@
                 <w:rPr>
                   <w:noProof/>
                 </w:rPr>
-                <w:t>7</w:t>
+                <w:t>8</w:t>
               </w:r>
             </w:fldSimple>
           </w:p>
@@ -3845,7 +5107,7 @@
 </w:ftr>
 </file>
 
-<file path=word/footer3.xml><?xml version="1.0" encoding="utf-8"?>
+<file path=word/footer2.xml><?xml version="1.0" encoding="utf-8"?>
 <w:ftr xmlns:mo="http://schemas.microsoft.com/office/mac/office/2008/main" xmlns:ve="http://schemas.openxmlformats.org/markup-compatibility/2006" xmlns:mv="urn:schemas-microsoft-com:mac:vml" xmlns:o="urn:schemas-microsoft-com:office:office" xmlns:r="http://schemas.openxmlformats.org/officeDocument/2006/relationships" xmlns:m="http://schemas.openxmlformats.org/officeDocument/2006/math" xmlns:v="urn:schemas-microsoft-com:vml" xmlns:wp="http://schemas.openxmlformats.org/drawingml/2006/wordprocessingDrawing" xmlns:w10="urn:schemas-microsoft-com:office:word" xmlns:w="http://schemas.openxmlformats.org/wordprocessingml/2006/main" xmlns:wne="http://schemas.microsoft.com/office/word/2006/wordml">
   <w:sdt>
     <w:sdtPr>
@@ -3936,7 +5198,7 @@
                 <w:rPr>
                   <w:noProof/>
                 </w:rPr>
-                <w:t>7</w:t>
+                <w:t>8</w:t>
               </w:r>
             </w:fldSimple>
           </w:p>
@@ -3975,7 +5237,7 @@
         <w:footnoteRef/>
       </w:r>
       <w:r>
-        <w:t xml:space="preserve"> The URLs in this paragraph will be valid only after the publication of HDF5 Release 1.8.6, expected in mid-February 2011.</w:t>
+        <w:t xml:space="preserve"> The URLs in this paragraph will be valid only after the HDF5 Release 1.8.6 distribution, expected in mid-February 2011.</w:t>
       </w:r>
     </w:p>
   </w:footnote>
@@ -3986,23 +5248,13 @@
 <w:hdr xmlns:mo="http://schemas.microsoft.com/office/mac/office/2008/main" xmlns:ve="http://schemas.openxmlformats.org/markup-compatibility/2006" xmlns:mv="urn:schemas-microsoft-com:mac:vml" xmlns:o="urn:schemas-microsoft-com:office:office" xmlns:r="http://schemas.openxmlformats.org/officeDocument/2006/relationships" xmlns:m="http://schemas.openxmlformats.org/officeDocument/2006/math" xmlns:v="urn:schemas-microsoft-com:vml" xmlns:wp="http://schemas.openxmlformats.org/drawingml/2006/wordprocessingDrawing" xmlns:w10="urn:schemas-microsoft-com:office:word" xmlns:w="http://schemas.openxmlformats.org/wordprocessingml/2006/main" xmlns:wne="http://schemas.microsoft.com/office/word/2006/wordml">
   <w:p>
     <w:pPr>
-      <w:pStyle w:val="Header"/>
-    </w:pPr>
-  </w:p>
-</w:hdr>
-</file>
-
-<file path=word/header2.xml><?xml version="1.0" encoding="utf-8"?>
-<w:hdr xmlns:mo="http://schemas.microsoft.com/office/mac/office/2008/main" xmlns:ve="http://schemas.openxmlformats.org/markup-compatibility/2006" xmlns:mv="urn:schemas-microsoft-com:mac:vml" xmlns:o="urn:schemas-microsoft-com:office:office" xmlns:r="http://schemas.openxmlformats.org/officeDocument/2006/relationships" xmlns:m="http://schemas.openxmlformats.org/officeDocument/2006/math" xmlns:v="urn:schemas-microsoft-com:vml" xmlns:wp="http://schemas.openxmlformats.org/drawingml/2006/wordprocessingDrawing" xmlns:w10="urn:schemas-microsoft-com:office:word" xmlns:w="http://schemas.openxmlformats.org/wordprocessingml/2006/main" xmlns:wne="http://schemas.microsoft.com/office/word/2006/wordml">
-  <w:p>
-    <w:pPr>
       <w:pStyle w:val="THGHeader2"/>
     </w:pPr>
     <w:r>
-      <w:t xml:space="preserve">January </w:t>
+      <w:t xml:space="preserve">February </w:t>
     </w:r>
     <w:r>
-      <w:t>31</w:t>
+      <w:t>8</w:t>
     </w:r>
     <w:r>
       <w:t>, 2011</w:t>
@@ -4014,26 +5266,23 @@
       <w:ptab w:relativeTo="margin" w:alignment="right" w:leader="none"/>
     </w:r>
     <w:r>
-      <w:t xml:space="preserve">HDF5 </w:t>
-    </w:r>
-    <w:r>
-      <w:t xml:space="preserve">Metadata </w:t>
+      <w:t xml:space="preserve">HDF5 Metadata </w:t>
     </w:r>
   </w:p>
 </w:hdr>
 </file>
 
-<file path=word/header3.xml><?xml version="1.0" encoding="utf-8"?>
+<file path=word/header2.xml><?xml version="1.0" encoding="utf-8"?>
 <w:hdr xmlns:mo="http://schemas.microsoft.com/office/mac/office/2008/main" xmlns:ve="http://schemas.openxmlformats.org/markup-compatibility/2006" xmlns:mv="urn:schemas-microsoft-com:mac:vml" xmlns:o="urn:schemas-microsoft-com:office:office" xmlns:r="http://schemas.openxmlformats.org/officeDocument/2006/relationships" xmlns:m="http://schemas.openxmlformats.org/officeDocument/2006/math" xmlns:v="urn:schemas-microsoft-com:vml" xmlns:wp="http://schemas.openxmlformats.org/drawingml/2006/wordprocessingDrawing" xmlns:w10="urn:schemas-microsoft-com:office:word" xmlns:w="http://schemas.openxmlformats.org/wordprocessingml/2006/main" xmlns:wne="http://schemas.microsoft.com/office/word/2006/wordml">
   <w:p>
     <w:pPr>
       <w:pStyle w:val="THGHeader"/>
     </w:pPr>
     <w:r>
-      <w:t xml:space="preserve">January </w:t>
+      <w:t xml:space="preserve">February </w:t>
     </w:r>
     <w:r>
-      <w:t>31</w:t>
+      <w:t>8</w:t>
     </w:r>
     <w:r>
       <w:t>, 2011</w:t>
@@ -4518,7 +5767,7 @@
         <w:rFonts w:ascii="Symbol" w:hAnsi="Symbol" w:hint="default"/>
       </w:rPr>
     </w:lvl>
-    <w:lvl w:ilvl="1" w:tplc="04090003" w:tentative="1">
+    <w:lvl w:ilvl="1" w:tplc="04090003">
       <w:start w:val="1"/>
       <w:numFmt w:val="bullet"/>
       <w:lvlText w:val="o"/>
@@ -5283,7 +6532,7 @@
   <w:style w:type="paragraph" w:default="1" w:styleId="Normal">
     <w:name w:val="Normal"/>
     <w:qFormat/>
-    <w:rsid w:val="00913E2A"/>
+    <w:rsid w:val="00153AB7"/>
     <w:pPr>
       <w:spacing w:after="120"/>
       <w:jc w:val="both"/>
@@ -5923,6 +7172,8 @@
     <w:rPr>
       <w:b/>
       <w:bCs/>
+      <w:sz w:val="20"/>
+      <w:szCs w:val="20"/>
     </w:rPr>
   </w:style>
   <w:style w:type="paragraph" w:styleId="ListParagraph">
@@ -6007,6 +7258,11 @@
     <w:uiPriority w:val="18"/>
     <w:rsid w:val="00913E2A"/>
     <w:rPr>
+      <w:rFonts w:asciiTheme="minorHAnsi" w:eastAsiaTheme="majorEastAsia" w:hAnsiTheme="minorHAnsi" w:cstheme="majorBidi"/>
+      <w:b/>
+      <w:color w:val="000000" w:themeColor="text1"/>
+      <w:spacing w:val="5"/>
+      <w:kern w:val="28"/>
       <w:sz w:val="28"/>
       <w:szCs w:val="32"/>
     </w:rPr>
@@ -6206,6 +7462,10 @@
     <w:link w:val="HDFFooter"/>
     <w:uiPriority w:val="23"/>
     <w:rsid w:val="001706A5"/>
+    <w:rPr>
+      <w:rFonts w:asciiTheme="minorHAnsi" w:hAnsiTheme="minorHAnsi"/>
+      <w:sz w:val="24"/>
+    </w:rPr>
   </w:style>
   <w:style w:type="paragraph" w:customStyle="1" w:styleId="THGHeader2">
     <w:name w:val="THG Header2"/>
@@ -6485,6 +7745,212 @@
     <w:rPr>
       <w:vertAlign w:val="superscript"/>
     </w:rPr>
+  </w:style>
+  <w:style w:type="paragraph" w:styleId="BlockText">
+    <w:name w:val="Block Text"/>
+    <w:basedOn w:val="Normal"/>
+    <w:rsid w:val="00647F4C"/>
+    <w:pPr>
+      <w:pBdr>
+        <w:top w:val="single" w:sz="2" w:space="10" w:color="4F81BD" w:themeColor="accent1"/>
+        <w:left w:val="single" w:sz="2" w:space="10" w:color="4F81BD" w:themeColor="accent1"/>
+        <w:bottom w:val="single" w:sz="2" w:space="10" w:color="4F81BD" w:themeColor="accent1"/>
+        <w:right w:val="single" w:sz="2" w:space="10" w:color="4F81BD" w:themeColor="accent1"/>
+      </w:pBdr>
+      <w:ind w:left="1152" w:right="1152"/>
+    </w:pPr>
+    <w:rPr>
+      <w:rFonts w:eastAsiaTheme="minorEastAsia"/>
+      <w:i/>
+      <w:iCs/>
+      <w:color w:val="4F81BD" w:themeColor="accent1"/>
+    </w:rPr>
+  </w:style>
+</w:styles>
+</file>
+
+<file path=word/stylesWithEffects.xml><?xml version="1.0" encoding="utf-8"?>
+<w:styles xmlns:wpc="http://schemas.microsoft.com/office/word/2010/wordprocessingCanvas" xmlns:mo="http://schemas.microsoft.com/office/mac/office/2008/main" xmlns:mc="http://schemas.openxmlformats.org/markup-compatibility/2006" xmlns:mv="urn:schemas-microsoft-com:mac:vml" xmlns:o="urn:schemas-microsoft-com:office:office" xmlns:r="http://schemas.openxmlformats.org/officeDocument/2006/relationships" xmlns:m="http://schemas.openxmlformats.org/officeDocument/2006/math" xmlns:v="urn:schemas-microsoft-com:vml" xmlns:wp14="http://schemas.microsoft.com/office/word/2010/wordprocessingDrawing" xmlns:wp="http://schemas.openxmlformats.org/drawingml/2006/wordprocessingDrawing" xmlns:w10="urn:schemas-microsoft-com:office:word" xmlns:w="http://schemas.openxmlformats.org/wordprocessingml/2006/main" xmlns:w14="http://schemas.microsoft.com/office/word/2010/wordml" xmlns:wpg="http://schemas.microsoft.com/office/word/2010/wordprocessingGroup" xmlns:wpi="http://schemas.microsoft.com/office/word/2010/wordprocessingInk" xmlns:wne="http://schemas.microsoft.com/office/word/2006/wordml" xmlns:wps="http://schemas.microsoft.com/office/word/2010/wordprocessingShape" mc:Ignorable="w14 wp14">
+  <w:docDefaults>
+    <w:rPrDefault>
+      <w:rPr>
+        <w:rFonts w:asciiTheme="minorHAnsi" w:eastAsiaTheme="minorEastAsia" w:hAnsiTheme="minorHAnsi" w:cstheme="minorBidi"/>
+        <w:sz w:val="24"/>
+        <w:szCs w:val="24"/>
+        <w:lang w:val="en-US" w:eastAsia="ja-JP" w:bidi="ar-SA"/>
+      </w:rPr>
+    </w:rPrDefault>
+    <w:pPrDefault/>
+  </w:docDefaults>
+  <w:latentStyles w:defLockedState="0" w:defUIPriority="99" w:defSemiHidden="1" w:defUnhideWhenUsed="1" w:defQFormat="0" w:count="276">
+    <w:lsdException w:name="Normal" w:semiHidden="0" w:uiPriority="0" w:unhideWhenUsed="0" w:qFormat="1"/>
+    <w:lsdException w:name="heading 1" w:semiHidden="0" w:uiPriority="9" w:unhideWhenUsed="0" w:qFormat="1"/>
+    <w:lsdException w:name="heading 2" w:uiPriority="9" w:qFormat="1"/>
+    <w:lsdException w:name="heading 3" w:uiPriority="9" w:qFormat="1"/>
+    <w:lsdException w:name="heading 4" w:uiPriority="9" w:qFormat="1"/>
+    <w:lsdException w:name="heading 5" w:uiPriority="9" w:qFormat="1"/>
+    <w:lsdException w:name="heading 6" w:uiPriority="9" w:qFormat="1"/>
+    <w:lsdException w:name="heading 7" w:uiPriority="9" w:qFormat="1"/>
+    <w:lsdException w:name="heading 8" w:uiPriority="9" w:qFormat="1"/>
+    <w:lsdException w:name="heading 9" w:uiPriority="9" w:qFormat="1"/>
+    <w:lsdException w:name="toc 1" w:uiPriority="39"/>
+    <w:lsdException w:name="toc 2" w:uiPriority="39"/>
+    <w:lsdException w:name="toc 3" w:uiPriority="39"/>
+    <w:lsdException w:name="toc 4" w:uiPriority="39"/>
+    <w:lsdException w:name="toc 5" w:uiPriority="39"/>
+    <w:lsdException w:name="toc 6" w:uiPriority="39"/>
+    <w:lsdException w:name="toc 7" w:uiPriority="39"/>
+    <w:lsdException w:name="toc 8" w:uiPriority="39"/>
+    <w:lsdException w:name="toc 9" w:uiPriority="39"/>
+    <w:lsdException w:name="caption" w:uiPriority="35" w:qFormat="1"/>
+    <w:lsdException w:name="Title" w:semiHidden="0" w:uiPriority="10" w:unhideWhenUsed="0" w:qFormat="1"/>
+    <w:lsdException w:name="Default Paragraph Font" w:uiPriority="1"/>
+    <w:lsdException w:name="Subtitle" w:semiHidden="0" w:uiPriority="11" w:unhideWhenUsed="0" w:qFormat="1"/>
+    <w:lsdException w:name="Strong" w:semiHidden="0" w:uiPriority="22" w:unhideWhenUsed="0" w:qFormat="1"/>
+    <w:lsdException w:name="Emphasis" w:semiHidden="0" w:uiPriority="20" w:unhideWhenUsed="0" w:qFormat="1"/>
+    <w:lsdException w:name="Table Grid" w:semiHidden="0" w:uiPriority="59" w:unhideWhenUsed="0"/>
+    <w:lsdException w:name="Placeholder Text" w:unhideWhenUsed="0"/>
+    <w:lsdException w:name="No Spacing" w:semiHidden="0" w:uiPriority="1" w:unhideWhenUsed="0" w:qFormat="1"/>
+    <w:lsdException w:name="Light Shading" w:semiHidden="0" w:uiPriority="60" w:unhideWhenUsed="0"/>
+    <w:lsdException w:name="Light List" w:semiHidden="0" w:uiPriority="61" w:unhideWhenUsed="0"/>
+    <w:lsdException w:name="Light Grid" w:semiHidden="0" w:uiPriority="62" w:unhideWhenUsed="0"/>
+    <w:lsdException w:name="Medium Shading 1" w:semiHidden="0" w:uiPriority="63" w:unhideWhenUsed="0"/>
+    <w:lsdException w:name="Medium Shading 2" w:semiHidden="0" w:uiPriority="64" w:unhideWhenUsed="0"/>
+    <w:lsdException w:name="Medium List 1" w:semiHidden="0" w:uiPriority="65" w:unhideWhenUsed="0"/>
+    <w:lsdException w:name="Medium List 2" w:semiHidden="0" w:uiPriority="66" w:unhideWhenUsed="0"/>
+    <w:lsdException w:name="Medium Grid 1" w:semiHidden="0" w:uiPriority="67" w:unhideWhenUsed="0"/>
+    <w:lsdException w:name="Medium Grid 2" w:semiHidden="0" w:uiPriority="68" w:unhideWhenUsed="0"/>
+    <w:lsdException w:name="Medium Grid 3" w:semiHidden="0" w:uiPriority="69" w:unhideWhenUsed="0"/>
+    <w:lsdException w:name="Dark List" w:semiHidden="0" w:uiPriority="70" w:unhideWhenUsed="0"/>
+    <w:lsdException w:name="Colorful Shading" w:semiHidden="0" w:uiPriority="71" w:unhideWhenUsed="0"/>
+    <w:lsdException w:name="Colorful List" w:semiHidden="0" w:uiPriority="72" w:unhideWhenUsed="0"/>
+    <w:lsdException w:name="Colorful Grid" w:semiHidden="0" w:uiPriority="73" w:unhideWhenUsed="0"/>
+    <w:lsdException w:name="Light Shading Accent 1" w:semiHidden="0" w:uiPriority="60" w:unhideWhenUsed="0"/>
+    <w:lsdException w:name="Light List Accent 1" w:semiHidden="0" w:uiPriority="61" w:unhideWhenUsed="0"/>
+    <w:lsdException w:name="Light Grid Accent 1" w:semiHidden="0" w:uiPriority="62" w:unhideWhenUsed="0"/>
+    <w:lsdException w:name="Medium Shading 1 Accent 1" w:semiHidden="0" w:uiPriority="63" w:unhideWhenUsed="0"/>
+    <w:lsdException w:name="Medium Shading 2 Accent 1" w:semiHidden="0" w:uiPriority="64" w:unhideWhenUsed="0"/>
+    <w:lsdException w:name="Medium List 1 Accent 1" w:semiHidden="0" w:uiPriority="65" w:unhideWhenUsed="0"/>
+    <w:lsdException w:name="Revision" w:unhideWhenUsed="0"/>
+    <w:lsdException w:name="List Paragraph" w:semiHidden="0" w:uiPriority="34" w:unhideWhenUsed="0" w:qFormat="1"/>
+    <w:lsdException w:name="Quote" w:semiHidden="0" w:uiPriority="29" w:unhideWhenUsed="0" w:qFormat="1"/>
+    <w:lsdException w:name="Intense Quote" w:semiHidden="0" w:uiPriority="30" w:unhideWhenUsed="0" w:qFormat="1"/>
+    <w:lsdException w:name="Medium List 2 Accent 1" w:semiHidden="0" w:uiPriority="66" w:unhideWhenUsed="0"/>
+    <w:lsdException w:name="Medium Grid 1 Accent 1" w:semiHidden="0" w:uiPriority="67" w:unhideWhenUsed="0"/>
+    <w:lsdException w:name="Medium Grid 2 Accent 1" w:semiHidden="0" w:uiPriority="68" w:unhideWhenUsed="0"/>
+    <w:lsdException w:name="Medium Grid 3 Accent 1" w:semiHidden="0" w:uiPriority="69" w:unhideWhenUsed="0"/>
+    <w:lsdException w:name="Dark List Accent 1" w:semiHidden="0" w:uiPriority="70" w:unhideWhenUsed="0"/>
+    <w:lsdException w:name="Colorful Shading Accent 1" w:semiHidden="0" w:uiPriority="71" w:unhideWhenUsed="0"/>
+    <w:lsdException w:name="Colorful List Accent 1" w:semiHidden="0" w:uiPriority="72" w:unhideWhenUsed="0"/>
+    <w:lsdException w:name="Colorful Grid Accent 1" w:semiHidden="0" w:uiPriority="73" w:unhideWhenUsed="0"/>
+    <w:lsdException w:name="Light Shading Accent 2" w:semiHidden="0" w:uiPriority="60" w:unhideWhenUsed="0"/>
+    <w:lsdException w:name="Light List Accent 2" w:semiHidden="0" w:uiPriority="61" w:unhideWhenUsed="0"/>
+    <w:lsdException w:name="Light Grid Accent 2" w:semiHidden="0" w:uiPriority="62" w:unhideWhenUsed="0"/>
+    <w:lsdException w:name="Medium Shading 1 Accent 2" w:semiHidden="0" w:uiPriority="63" w:unhideWhenUsed="0"/>
+    <w:lsdException w:name="Medium Shading 2 Accent 2" w:semiHidden="0" w:uiPriority="64" w:unhideWhenUsed="0"/>
+    <w:lsdException w:name="Medium List 1 Accent 2" w:semiHidden="0" w:uiPriority="65" w:unhideWhenUsed="0"/>
+    <w:lsdException w:name="Medium List 2 Accent 2" w:semiHidden="0" w:uiPriority="66" w:unhideWhenUsed="0"/>
+    <w:lsdException w:name="Medium Grid 1 Accent 2" w:semiHidden="0" w:uiPriority="67" w:unhideWhenUsed="0"/>
+    <w:lsdException w:name="Medium Grid 2 Accent 2" w:semiHidden="0" w:uiPriority="68" w:unhideWhenUsed="0"/>
+    <w:lsdException w:name="Medium Grid 3 Accent 2" w:semiHidden="0" w:uiPriority="69" w:unhideWhenUsed="0"/>
+    <w:lsdException w:name="Dark List Accent 2" w:semiHidden="0" w:uiPriority="70" w:unhideWhenUsed="0"/>
+    <w:lsdException w:name="Colorful Shading Accent 2" w:semiHidden="0" w:uiPriority="71" w:unhideWhenUsed="0"/>
+    <w:lsdException w:name="Colorful List Accent 2" w:semiHidden="0" w:uiPriority="72" w:unhideWhenUsed="0"/>
+    <w:lsdException w:name="Colorful Grid Accent 2" w:semiHidden="0" w:uiPriority="73" w:unhideWhenUsed="0"/>
+    <w:lsdException w:name="Light Shading Accent 3" w:semiHidden="0" w:uiPriority="60" w:unhideWhenUsed="0"/>
+    <w:lsdException w:name="Light List Accent 3" w:semiHidden="0" w:uiPriority="61" w:unhideWhenUsed="0"/>
+    <w:lsdException w:name="Light Grid Accent 3" w:semiHidden="0" w:uiPriority="62" w:unhideWhenUsed="0"/>
+    <w:lsdException w:name="Medium Shading 1 Accent 3" w:semiHidden="0" w:uiPriority="63" w:unhideWhenUsed="0"/>
+    <w:lsdException w:name="Medium Shading 2 Accent 3" w:semiHidden="0" w:uiPriority="64" w:unhideWhenUsed="0"/>
+    <w:lsdException w:name="Medium List 1 Accent 3" w:semiHidden="0" w:uiPriority="65" w:unhideWhenUsed="0"/>
+    <w:lsdException w:name="Medium List 2 Accent 3" w:semiHidden="0" w:uiPriority="66" w:unhideWhenUsed="0"/>
+    <w:lsdException w:name="Medium Grid 1 Accent 3" w:semiHidden="0" w:uiPriority="67" w:unhideWhenUsed="0"/>
+    <w:lsdException w:name="Medium Grid 2 Accent 3" w:semiHidden="0" w:uiPriority="68" w:unhideWhenUsed="0"/>
+    <w:lsdException w:name="Medium Grid 3 Accent 3" w:semiHidden="0" w:uiPriority="69" w:unhideWhenUsed="0"/>
+    <w:lsdException w:name="Dark List Accent 3" w:semiHidden="0" w:uiPriority="70" w:unhideWhenUsed="0"/>
+    <w:lsdException w:name="Colorful Shading Accent 3" w:semiHidden="0" w:uiPriority="71" w:unhideWhenUsed="0"/>
+    <w:lsdException w:name="Colorful List Accent 3" w:semiHidden="0" w:uiPriority="72" w:unhideWhenUsed="0"/>
+    <w:lsdException w:name="Colorful Grid Accent 3" w:semiHidden="0" w:uiPriority="73" w:unhideWhenUsed="0"/>
+    <w:lsdException w:name="Light Shading Accent 4" w:semiHidden="0" w:uiPriority="60" w:unhideWhenUsed="0"/>
+    <w:lsdException w:name="Light List Accent 4" w:semiHidden="0" w:uiPriority="61" w:unhideWhenUsed="0"/>
+    <w:lsdException w:name="Light Grid Accent 4" w:semiHidden="0" w:uiPriority="62" w:unhideWhenUsed="0"/>
+    <w:lsdException w:name="Medium Shading 1 Accent 4" w:semiHidden="0" w:uiPriority="63" w:unhideWhenUsed="0"/>
+    <w:lsdException w:name="Medium Shading 2 Accent 4" w:semiHidden="0" w:uiPriority="64" w:unhideWhenUsed="0"/>
+    <w:lsdException w:name="Medium List 1 Accent 4" w:semiHidden="0" w:uiPriority="65" w:unhideWhenUsed="0"/>
+    <w:lsdException w:name="Medium List 2 Accent 4" w:semiHidden="0" w:uiPriority="66" w:unhideWhenUsed="0"/>
+    <w:lsdException w:name="Medium Grid 1 Accent 4" w:semiHidden="0" w:uiPriority="67" w:unhideWhenUsed="0"/>
+    <w:lsdException w:name="Medium Grid 2 Accent 4" w:semiHidden="0" w:uiPriority="68" w:unhideWhenUsed="0"/>
+    <w:lsdException w:name="Medium Grid 3 Accent 4" w:semiHidden="0" w:uiPriority="69" w:unhideWhenUsed="0"/>
+    <w:lsdException w:name="Dark List Accent 4" w:semiHidden="0" w:uiPriority="70" w:unhideWhenUsed="0"/>
+    <w:lsdException w:name="Colorful Shading Accent 4" w:semiHidden="0" w:uiPriority="71" w:unhideWhenUsed="0"/>
+    <w:lsdException w:name="Colorful List Accent 4" w:semiHidden="0" w:uiPriority="72" w:unhideWhenUsed="0"/>
+    <w:lsdException w:name="Colorful Grid Accent 4" w:semiHidden="0" w:uiPriority="73" w:unhideWhenUsed="0"/>
+    <w:lsdException w:name="Light Shading Accent 5" w:semiHidden="0" w:uiPriority="60" w:unhideWhenUsed="0"/>
+    <w:lsdException w:name="Light List Accent 5" w:semiHidden="0" w:uiPriority="61" w:unhideWhenUsed="0"/>
+    <w:lsdException w:name="Light Grid Accent 5" w:semiHidden="0" w:uiPriority="62" w:unhideWhenUsed="0"/>
+    <w:lsdException w:name="Medium Shading 1 Accent 5" w:semiHidden="0" w:uiPriority="63" w:unhideWhenUsed="0"/>
+    <w:lsdException w:name="Medium Shading 2 Accent 5" w:semiHidden="0" w:uiPriority="64" w:unhideWhenUsed="0"/>
+    <w:lsdException w:name="Medium List 1 Accent 5" w:semiHidden="0" w:uiPriority="65" w:unhideWhenUsed="0"/>
+    <w:lsdException w:name="Medium List 2 Accent 5" w:semiHidden="0" w:uiPriority="66" w:unhideWhenUsed="0"/>
+    <w:lsdException w:name="Medium Grid 1 Accent 5" w:semiHidden="0" w:uiPriority="67" w:unhideWhenUsed="0"/>
+    <w:lsdException w:name="Medium Grid 2 Accent 5" w:semiHidden="0" w:uiPriority="68" w:unhideWhenUsed="0"/>
+    <w:lsdException w:name="Medium Grid 3 Accent 5" w:semiHidden="0" w:uiPriority="69" w:unhideWhenUsed="0"/>
+    <w:lsdException w:name="Dark List Accent 5" w:semiHidden="0" w:uiPriority="70" w:unhideWhenUsed="0"/>
+    <w:lsdException w:name="Colorful Shading Accent 5" w:semiHidden="0" w:uiPriority="71" w:unhideWhenUsed="0"/>
+    <w:lsdException w:name="Colorful List Accent 5" w:semiHidden="0" w:uiPriority="72" w:unhideWhenUsed="0"/>
+    <w:lsdException w:name="Colorful Grid Accent 5" w:semiHidden="0" w:uiPriority="73" w:unhideWhenUsed="0"/>
+    <w:lsdException w:name="Light Shading Accent 6" w:semiHidden="0" w:uiPriority="60" w:unhideWhenUsed="0"/>
+    <w:lsdException w:name="Light List Accent 6" w:semiHidden="0" w:uiPriority="61" w:unhideWhenUsed="0"/>
+    <w:lsdException w:name="Light Grid Accent 6" w:semiHidden="0" w:uiPriority="62" w:unhideWhenUsed="0"/>
+    <w:lsdException w:name="Medium Shading 1 Accent 6" w:semiHidden="0" w:uiPriority="63" w:unhideWhenUsed="0"/>
+    <w:lsdException w:name="Medium Shading 2 Accent 6" w:semiHidden="0" w:uiPriority="64" w:unhideWhenUsed="0"/>
+    <w:lsdException w:name="Medium List 1 Accent 6" w:semiHidden="0" w:uiPriority="65" w:unhideWhenUsed="0"/>
+    <w:lsdException w:name="Medium List 2 Accent 6" w:semiHidden="0" w:uiPriority="66" w:unhideWhenUsed="0"/>
+    <w:lsdException w:name="Medium Grid 1 Accent 6" w:semiHidden="0" w:uiPriority="67" w:unhideWhenUsed="0"/>
+    <w:lsdException w:name="Medium Grid 2 Accent 6" w:semiHidden="0" w:uiPriority="68" w:unhideWhenUsed="0"/>
+    <w:lsdException w:name="Medium Grid 3 Accent 6" w:semiHidden="0" w:uiPriority="69" w:unhideWhenUsed="0"/>
+    <w:lsdException w:name="Dark List Accent 6" w:semiHidden="0" w:uiPriority="70" w:unhideWhenUsed="0"/>
+    <w:lsdException w:name="Colorful Shading Accent 6" w:semiHidden="0" w:uiPriority="71" w:unhideWhenUsed="0"/>
+    <w:lsdException w:name="Colorful List Accent 6" w:semiHidden="0" w:uiPriority="72" w:unhideWhenUsed="0"/>
+    <w:lsdException w:name="Colorful Grid Accent 6" w:semiHidden="0" w:uiPriority="73" w:unhideWhenUsed="0"/>
+    <w:lsdException w:name="Subtle Emphasis" w:semiHidden="0" w:uiPriority="19" w:unhideWhenUsed="0" w:qFormat="1"/>
+    <w:lsdException w:name="Intense Emphasis" w:semiHidden="0" w:uiPriority="21" w:unhideWhenUsed="0" w:qFormat="1"/>
+    <w:lsdException w:name="Subtle Reference" w:semiHidden="0" w:uiPriority="31" w:unhideWhenUsed="0" w:qFormat="1"/>
+    <w:lsdException w:name="Intense Reference" w:semiHidden="0" w:uiPriority="32" w:unhideWhenUsed="0" w:qFormat="1"/>
+    <w:lsdException w:name="Book Title" w:semiHidden="0" w:uiPriority="33" w:unhideWhenUsed="0" w:qFormat="1"/>
+    <w:lsdException w:name="Bibliography" w:uiPriority="37"/>
+    <w:lsdException w:name="TOC Heading" w:uiPriority="39" w:qFormat="1"/>
+  </w:latentStyles>
+  <w:style w:type="paragraph" w:default="1" w:styleId="Normal">
+    <w:name w:val="Normal"/>
+    <w:qFormat/>
+  </w:style>
+  <w:style w:type="character" w:default="1" w:styleId="DefaultParagraphFont">
+    <w:name w:val="Default Paragraph Font"/>
+    <w:uiPriority w:val="1"/>
+    <w:semiHidden/>
+    <w:unhideWhenUsed/>
+  </w:style>
+  <w:style w:type="table" w:default="1" w:styleId="TableNormal">
+    <w:name w:val="Normal Table"/>
+    <w:uiPriority w:val="99"/>
+    <w:semiHidden/>
+    <w:unhideWhenUsed/>
+    <w:tblPr>
+      <w:tblInd w:w="0" w:type="dxa"/>
+      <w:tblCellMar>
+        <w:top w:w="0" w:type="dxa"/>
+        <w:left w:w="108" w:type="dxa"/>
+        <w:bottom w:w="0" w:type="dxa"/>
+        <w:right w:w="108" w:type="dxa"/>
+      </w:tblCellMar>
+    </w:tblPr>
+  </w:style>
+  <w:style w:type="numbering" w:default="1" w:styleId="NoList">
+    <w:name w:val="No List"/>
+    <w:uiPriority w:val="99"/>
+    <w:semiHidden/>
+    <w:unhideWhenUsed/>
   </w:style>
 </w:styles>
 </file>
@@ -6719,7 +8185,7 @@
 </file>
 
 <file path=customXml/itemProps1.xml><?xml version="1.0" encoding="utf-8"?>
-<ds:datastoreItem xmlns:ds="http://schemas.openxmlformats.org/officeDocument/2006/customXml" ds:itemID="{CA2189A9-77D6-6146-A16F-14B52DC03E9F}">
+<ds:datastoreItem xmlns:ds="http://schemas.openxmlformats.org/officeDocument/2006/customXml" ds:itemID="{8D062B32-D40E-1644-A2D5-142D951FCB60}">
   <ds:schemaRefs>
     <ds:schemaRef ds:uri="http://schemas.openxmlformats.org/officeDocument/2006/bibliography"/>
   </ds:schemaRefs>

</xml_diff>

<commit_message>
Description:     Edits from Mark Evans' review, 10 Feb 2011.
</commit_message>
<xml_diff>
--- a/sandbox/HDF5_Metadata/HDF5_Metadata.docx
+++ b/sandbox/HDF5_Metadata/HDF5_Metadata.docx
@@ -453,21 +453,7 @@
         <w:rPr>
           <w:sz w:val="20"/>
         </w:rPr>
-        <w:t xml:space="preserve"> at </w:t>
-      </w:r>
-      <w:proofErr w:type="spellStart"/>
-      <w:r>
-        <w:rPr>
-          <w:sz w:val="20"/>
-        </w:rPr>
-        <w:t>will</w:t>
-      </w:r>
-      <w:proofErr w:type="spellEnd"/>
-      <w:r>
-        <w:rPr>
-          <w:sz w:val="20"/>
-        </w:rPr>
-        <w:t>.</w:t>
+        <w:t xml:space="preserve"> at will.</w:t>
       </w:r>
       <w:r>
         <w:rPr>
@@ -1409,8 +1395,21 @@
           <w:numberingChange w:id="23" w:author="Frank Baker" w:date="2011-02-08T14:38:00Z" w:original="%1:2:0:.%2:2:0:"/>
         </w:numPr>
       </w:pPr>
-      <w:r>
-        <w:t>Dynamic and Static User Metadata</w:t>
+      <w:del w:id="24" w:author="Frank Baker" w:date="2011-02-10T15:58:00Z">
+        <w:r>
+          <w:delText xml:space="preserve">Dynamic and </w:delText>
+        </w:r>
+      </w:del>
+      <w:r>
+        <w:t xml:space="preserve">Static </w:t>
+      </w:r>
+      <w:ins w:id="25" w:author="Frank Baker" w:date="2011-02-10T15:58:00Z">
+        <w:r>
+          <w:t xml:space="preserve">and Dynamic </w:t>
+        </w:r>
+      </w:ins>
+      <w:r>
+        <w:t>User Metadata</w:t>
       </w:r>
     </w:p>
     <w:p>
@@ -1468,11 +1467,27 @@
       <w:pPr>
         <w:pStyle w:val="Heading3"/>
         <w:numPr>
-          <w:numberingChange w:id="24" w:author="Frank Baker" w:date="2011-02-08T14:38:00Z" w:original="%1:2:0:.%2:2:0:.%3:1:0:"/>
+          <w:numberingChange w:id="26" w:author="Frank Baker" w:date="2011-02-08T14:38:00Z" w:original="%1:2:0:.%2:2:0:.%3:1:0:"/>
         </w:numPr>
       </w:pPr>
       <w:r>
-        <w:t>Static user metadata</w:t>
+        <w:t xml:space="preserve">Static </w:t>
+      </w:r>
+      <w:ins w:id="27" w:author="Frank Baker" w:date="2011-02-10T16:00:00Z">
+        <w:r>
+          <w:t>U</w:t>
+        </w:r>
+      </w:ins>
+      <w:r>
+        <w:t xml:space="preserve">ser </w:t>
+      </w:r>
+      <w:ins w:id="28" w:author="Frank Baker" w:date="2011-02-10T16:00:00Z">
+        <w:r>
+          <w:t>M</w:t>
+        </w:r>
+      </w:ins>
+      <w:r>
+        <w:t>etadata</w:t>
       </w:r>
     </w:p>
     <w:p>
@@ -1492,14 +1507,22 @@
         <w:t xml:space="preserve"> or</w:t>
       </w:r>
       <w:r>
-        <w:t xml:space="preserve"> an object header and it does not usually change through the life of a file or object.  Examples of static user metadata include:</w:t>
+        <w:t xml:space="preserve"> an object header and </w:t>
+      </w:r>
+      <w:del w:id="29" w:author="Frank Baker" w:date="2011-02-10T15:59:00Z">
+        <w:r>
+          <w:delText xml:space="preserve">it </w:delText>
+        </w:r>
+      </w:del>
+      <w:r>
+        <w:t>does not usually change through the life of a file or object.  Examples of static user metadata include:</w:t>
       </w:r>
     </w:p>
     <w:p>
       <w:pPr>
         <w:pStyle w:val="ListBullet2"/>
         <w:numPr>
-          <w:numberingChange w:id="25" w:author="Frank Baker" w:date="2011-02-02T14:37:00Z" w:original=""/>
+          <w:numberingChange w:id="30" w:author="Frank Baker" w:date="2011-02-02T14:37:00Z" w:original=""/>
         </w:numPr>
         <w:tabs>
           <w:tab w:val="num" w:pos="720"/>
@@ -1532,163 +1555,6 @@
       </w:r>
       <w:r>
         <w:t xml:space="preserve"> driver. </w:t>
-      </w:r>
-    </w:p>
-    <w:p>
-      <w:pPr>
-        <w:pStyle w:val="ListBullet2"/>
-        <w:numPr>
-          <w:numberingChange w:id="26" w:author="Frank Baker" w:date="2011-02-02T14:37:00Z" w:original=""/>
-        </w:numPr>
-        <w:tabs>
-          <w:tab w:val="num" w:pos="720"/>
-        </w:tabs>
-        <w:ind w:left="720"/>
-      </w:pPr>
-      <w:r>
-        <w:t>Link names</w:t>
-      </w:r>
-    </w:p>
-    <w:p>
-      <w:pPr>
-        <w:pStyle w:val="ListBullet2"/>
-        <w:numPr>
-          <w:numberingChange w:id="27" w:author="Frank Baker" w:date="2011-02-02T14:37:00Z" w:original=""/>
-        </w:numPr>
-        <w:tabs>
-          <w:tab w:val="num" w:pos="720"/>
-        </w:tabs>
-        <w:ind w:left="720"/>
-      </w:pPr>
-      <w:r>
-        <w:t xml:space="preserve">A dataset's </w:t>
-      </w:r>
-      <w:proofErr w:type="spellStart"/>
-      <w:r>
-        <w:t>datatype</w:t>
-      </w:r>
-      <w:proofErr w:type="spellEnd"/>
-      <w:r>
-        <w:t xml:space="preserve"> and </w:t>
-      </w:r>
-      <w:proofErr w:type="spellStart"/>
-      <w:r>
-        <w:t>dataspace</w:t>
-      </w:r>
-      <w:proofErr w:type="spellEnd"/>
-      <w:r>
-        <w:t xml:space="preserve"> (modulo the potential to extend</w:t>
-      </w:r>
-      <w:r>
-        <w:t xml:space="preserve"> or </w:t>
-      </w:r>
-      <w:r>
-        <w:t>shrink it)</w:t>
-      </w:r>
-    </w:p>
-    <w:p>
-      <w:pPr>
-        <w:pStyle w:val="ListBullet2"/>
-        <w:numPr>
-          <w:numberingChange w:id="28" w:author="Frank Baker" w:date="2011-02-02T14:37:00Z" w:original=""/>
-        </w:numPr>
-        <w:tabs>
-          <w:tab w:val="num" w:pos="720"/>
-        </w:tabs>
-        <w:ind w:left="720"/>
-      </w:pPr>
-      <w:r>
-        <w:t>Dataset fill values</w:t>
-      </w:r>
-    </w:p>
-    <w:p>
-      <w:pPr>
-        <w:pStyle w:val="ListBullet2"/>
-        <w:numPr>
-          <w:numberingChange w:id="29" w:author="Frank Baker" w:date="2011-02-02T14:37:00Z" w:original=""/>
-        </w:numPr>
-        <w:tabs>
-          <w:tab w:val="num" w:pos="720"/>
-        </w:tabs>
-        <w:ind w:left="720"/>
-      </w:pPr>
-      <w:r>
-        <w:t>Dataset or group storage properties</w:t>
-      </w:r>
-    </w:p>
-    <w:p/>
-    <w:p>
-      <w:r>
-        <w:t xml:space="preserve">Static user metadata </w:t>
-      </w:r>
-      <w:r>
-        <w:t>doe</w:t>
-      </w:r>
-      <w:r>
-        <w:t xml:space="preserve">s not usually change through the life of a file or object.  In some cases, it just doesn't tend to change; </w:t>
-      </w:r>
-      <w:r>
-        <w:t xml:space="preserve">for example, </w:t>
-      </w:r>
-      <w:proofErr w:type="gramStart"/>
-      <w:r>
-        <w:t>the name of a</w:t>
-      </w:r>
-      <w:r>
-        <w:t xml:space="preserve"> hard link to an object can be </w:t>
-      </w:r>
-      <w:r>
-        <w:t>changed only by creating a new hard link and removing the old link</w:t>
-      </w:r>
-      <w:proofErr w:type="gramEnd"/>
-      <w:r>
-        <w:t xml:space="preserve">. In the more general case, static user metadata can be changed only when </w:t>
-      </w:r>
-      <w:r>
-        <w:t>making a new copy of an HDF5 file or object.  </w:t>
-      </w:r>
-      <w:r>
-        <w:t>F</w:t>
-      </w:r>
-      <w:r>
-        <w:t xml:space="preserve">or example, file </w:t>
-      </w:r>
-      <w:r>
-        <w:t>creation</w:t>
-      </w:r>
-      <w:r>
-        <w:t xml:space="preserve"> </w:t>
-      </w:r>
-      <w:r>
-        <w:t xml:space="preserve">and </w:t>
-      </w:r>
-      <w:r>
-        <w:t xml:space="preserve">dataset </w:t>
-      </w:r>
-      <w:r>
-        <w:t xml:space="preserve">creation </w:t>
-      </w:r>
-      <w:r>
-        <w:t>properties</w:t>
-      </w:r>
-      <w:r>
-        <w:t xml:space="preserve"> can be changed only when making a new copy of a file or dataset, respectively.</w:t>
-      </w:r>
-    </w:p>
-    <w:p>
-      <w:pPr>
-        <w:pStyle w:val="Heading3"/>
-        <w:numPr>
-          <w:numberingChange w:id="30" w:author="Frank Baker" w:date="2011-02-08T14:38:00Z" w:original="%1:2:0:.%2:2:0:.%3:2:0:"/>
-        </w:numPr>
-      </w:pPr>
-      <w:r>
-        <w:t>Dynamic user metadata</w:t>
-      </w:r>
-    </w:p>
-    <w:p>
-      <w:r>
-        <w:t>Dynamic user metadata is metadata that the user or application can change at will.  It is often stored in an HDF5 attribute, may describe virtually anything, and can easily change over time.  For example: </w:t>
       </w:r>
     </w:p>
     <w:p>
@@ -1703,7 +1569,7 @@
         <w:ind w:left="720"/>
       </w:pPr>
       <w:r>
-        <w:t>Minimum and maximum valid values in a dataset</w:t>
+        <w:t>Link names</w:t>
       </w:r>
     </w:p>
     <w:p>
@@ -1718,7 +1584,29 @@
         <w:ind w:left="720"/>
       </w:pPr>
       <w:r>
-        <w:t>Conditions under which data was collected</w:t>
+        <w:t xml:space="preserve">A dataset's </w:t>
+      </w:r>
+      <w:proofErr w:type="spellStart"/>
+      <w:r>
+        <w:t>datatype</w:t>
+      </w:r>
+      <w:proofErr w:type="spellEnd"/>
+      <w:r>
+        <w:t xml:space="preserve"> and </w:t>
+      </w:r>
+      <w:proofErr w:type="spellStart"/>
+      <w:r>
+        <w:t>dataspace</w:t>
+      </w:r>
+      <w:proofErr w:type="spellEnd"/>
+      <w:r>
+        <w:t xml:space="preserve"> (modulo the potential to extend</w:t>
+      </w:r>
+      <w:r>
+        <w:t xml:space="preserve"> or </w:t>
+      </w:r>
+      <w:r>
+        <w:t>shrink it)</w:t>
       </w:r>
     </w:p>
     <w:p>
@@ -1733,7 +1621,7 @@
         <w:ind w:left="720"/>
       </w:pPr>
       <w:r>
-        <w:t>Data history and/or provenance</w:t>
+        <w:t>Dataset fill values</w:t>
       </w:r>
     </w:p>
     <w:p>
@@ -1748,17 +1636,105 @@
         <w:ind w:left="720"/>
       </w:pPr>
       <w:r>
-        <w:t>Relationships among datasets</w:t>
+        <w:t>Dataset or group storage properties</w:t>
+      </w:r>
+    </w:p>
+    <w:p/>
+    <w:p>
+      <w:r>
+        <w:t xml:space="preserve">Static user metadata </w:t>
+      </w:r>
+      <w:r>
+        <w:t>doe</w:t>
+      </w:r>
+      <w:r>
+        <w:t xml:space="preserve">s not usually change through the life of a file or object.  In some cases, it just doesn't tend to change; </w:t>
+      </w:r>
+      <w:r>
+        <w:t xml:space="preserve">for example, </w:t>
+      </w:r>
+      <w:proofErr w:type="gramStart"/>
+      <w:r>
+        <w:t>the name of a</w:t>
+      </w:r>
+      <w:r>
+        <w:t xml:space="preserve"> hard link to an object can be </w:t>
+      </w:r>
+      <w:r>
+        <w:t>changed only by creating a new hard link and removing the old link</w:t>
+      </w:r>
+      <w:proofErr w:type="gramEnd"/>
+      <w:r>
+        <w:t xml:space="preserve">. In the more general case, static user metadata can be changed only when </w:t>
+      </w:r>
+      <w:r>
+        <w:t>making a new copy of an HDF5 file or object.  </w:t>
+      </w:r>
+      <w:r>
+        <w:t>F</w:t>
+      </w:r>
+      <w:r>
+        <w:t xml:space="preserve">or example, file </w:t>
+      </w:r>
+      <w:r>
+        <w:t>creation</w:t>
       </w:r>
       <w:r>
         <w:t xml:space="preserve"> </w:t>
+      </w:r>
+      <w:r>
+        <w:t xml:space="preserve">and </w:t>
+      </w:r>
+      <w:r>
+        <w:t xml:space="preserve">dataset </w:t>
+      </w:r>
+      <w:r>
+        <w:t xml:space="preserve">creation </w:t>
+      </w:r>
+      <w:r>
+        <w:t>properties</w:t>
+      </w:r>
+      <w:r>
+        <w:t xml:space="preserve"> can be changed only when making a new copy of a file or dataset, respectively.</w:t>
+      </w:r>
+    </w:p>
+    <w:p>
+      <w:pPr>
+        <w:pStyle w:val="Heading3"/>
+        <w:numPr>
+          <w:numberingChange w:id="35" w:author="Frank Baker" w:date="2011-02-08T14:38:00Z" w:original="%1:2:0:.%2:2:0:.%3:2:0:"/>
+        </w:numPr>
+      </w:pPr>
+      <w:r>
+        <w:t xml:space="preserve">Dynamic </w:t>
+      </w:r>
+      <w:ins w:id="36" w:author="Frank Baker" w:date="2011-02-10T16:00:00Z">
+        <w:r>
+          <w:t>U</w:t>
+        </w:r>
+      </w:ins>
+      <w:r>
+        <w:t xml:space="preserve">ser </w:t>
+      </w:r>
+      <w:ins w:id="37" w:author="Frank Baker" w:date="2011-02-10T16:00:00Z">
+        <w:r>
+          <w:t>M</w:t>
+        </w:r>
+      </w:ins>
+      <w:r>
+        <w:t>etadata</w:t>
+      </w:r>
+    </w:p>
+    <w:p>
+      <w:r>
+        <w:t>Dynamic user metadata is metadata that the user or application can change at will.  It is often stored in an HDF5 attribute, may describe virtually anything, and can easily change over time.  For example: </w:t>
       </w:r>
     </w:p>
     <w:p>
       <w:pPr>
         <w:pStyle w:val="ListBullet2"/>
         <w:numPr>
-          <w:numberingChange w:id="35" w:author="Frank Baker" w:date="2011-02-02T14:37:00Z" w:original=""/>
+          <w:numberingChange w:id="38" w:author="Frank Baker" w:date="2011-02-02T14:37:00Z" w:original=""/>
         </w:numPr>
         <w:tabs>
           <w:tab w:val="num" w:pos="720"/>
@@ -1766,14 +1742,14 @@
         <w:ind w:left="720"/>
       </w:pPr>
       <w:r>
-        <w:t>Scales or other interpretive information</w:t>
+        <w:t>Minimum and maximum valid values in a dataset</w:t>
       </w:r>
     </w:p>
     <w:p>
       <w:pPr>
         <w:pStyle w:val="ListBullet2"/>
         <w:numPr>
-          <w:numberingChange w:id="36" w:author="Frank Baker" w:date="2011-02-02T14:37:00Z" w:original=""/>
+          <w:numberingChange w:id="39" w:author="Frank Baker" w:date="2011-02-02T14:37:00Z" w:original=""/>
         </w:numPr>
         <w:tabs>
           <w:tab w:val="num" w:pos="720"/>
@@ -1781,6 +1757,69 @@
         <w:ind w:left="720"/>
       </w:pPr>
       <w:r>
+        <w:t>Conditions under which data was collected</w:t>
+      </w:r>
+    </w:p>
+    <w:p>
+      <w:pPr>
+        <w:pStyle w:val="ListBullet2"/>
+        <w:numPr>
+          <w:numberingChange w:id="40" w:author="Frank Baker" w:date="2011-02-02T14:37:00Z" w:original=""/>
+        </w:numPr>
+        <w:tabs>
+          <w:tab w:val="num" w:pos="720"/>
+        </w:tabs>
+        <w:ind w:left="720"/>
+      </w:pPr>
+      <w:r>
+        <w:t>Data history and/or provenance</w:t>
+      </w:r>
+    </w:p>
+    <w:p>
+      <w:pPr>
+        <w:pStyle w:val="ListBullet2"/>
+        <w:numPr>
+          <w:numberingChange w:id="41" w:author="Frank Baker" w:date="2011-02-02T14:37:00Z" w:original=""/>
+        </w:numPr>
+        <w:tabs>
+          <w:tab w:val="num" w:pos="720"/>
+        </w:tabs>
+        <w:ind w:left="720"/>
+      </w:pPr>
+      <w:r>
+        <w:t>Relationships among datasets</w:t>
+      </w:r>
+      <w:r>
+        <w:t xml:space="preserve"> </w:t>
+      </w:r>
+    </w:p>
+    <w:p>
+      <w:pPr>
+        <w:pStyle w:val="ListBullet2"/>
+        <w:numPr>
+          <w:numberingChange w:id="42" w:author="Frank Baker" w:date="2011-02-02T14:37:00Z" w:original=""/>
+        </w:numPr>
+        <w:tabs>
+          <w:tab w:val="num" w:pos="720"/>
+        </w:tabs>
+        <w:ind w:left="720"/>
+      </w:pPr>
+      <w:r>
+        <w:t>Scales or other interpretive information</w:t>
+      </w:r>
+    </w:p>
+    <w:p>
+      <w:pPr>
+        <w:pStyle w:val="ListBullet2"/>
+        <w:numPr>
+          <w:numberingChange w:id="43" w:author="Frank Baker" w:date="2011-02-02T14:37:00Z" w:original=""/>
+        </w:numPr>
+        <w:tabs>
+          <w:tab w:val="num" w:pos="720"/>
+        </w:tabs>
+        <w:ind w:left="720"/>
+      </w:pPr>
+      <w:r>
         <w:t>The extent of a chunked dataset within the bounds of its maximum extent</w:t>
       </w:r>
     </w:p>
@@ -1797,7 +1836,7 @@
       <w:pPr>
         <w:pStyle w:val="Heading2"/>
         <w:numPr>
-          <w:numberingChange w:id="37" w:author="Frank Baker" w:date="2011-02-08T15:23:00Z" w:original="%1:2:0:.%2:3:0:"/>
+          <w:numberingChange w:id="44" w:author="Frank Baker" w:date="2011-02-08T15:23:00Z" w:original="%1:2:0:.%2:3:0:"/>
         </w:numPr>
       </w:pPr>
       <w:r>
@@ -1871,7 +1910,6 @@
       <w:r>
         <w:t xml:space="preserve">Table </w:t>
       </w:r>
-      <w:proofErr w:type="gramEnd"/>
       <w:r>
         <w:fldChar w:fldCharType="begin"/>
       </w:r>
@@ -1890,7 +1928,6 @@
       <w:r>
         <w:fldChar w:fldCharType="end"/>
       </w:r>
-      <w:proofErr w:type="gramStart"/>
       <w:r>
         <w:t>.</w:t>
       </w:r>
@@ -3564,7 +3601,7 @@
       <w:pPr>
         <w:pStyle w:val="Heading2"/>
         <w:numPr>
-          <w:numberingChange w:id="38" w:author="Frank Baker" w:date="2011-02-08T14:38:00Z" w:original="%1:2:0:.%2:4:0:"/>
+          <w:numberingChange w:id="45" w:author="Frank Baker" w:date="2011-02-08T14:38:00Z" w:original="%1:2:0:.%2:4:0:"/>
         </w:numPr>
         <w:rPr>
           <w:sz w:val="28"/>
@@ -3572,7 +3609,15 @@
         </w:rPr>
       </w:pPr>
       <w:r>
-        <w:t>Additional information</w:t>
+        <w:t xml:space="preserve">Additional </w:t>
+      </w:r>
+      <w:ins w:id="46" w:author="Frank Baker" w:date="2011-02-10T16:00:00Z">
+        <w:r>
+          <w:t>I</w:t>
+        </w:r>
+      </w:ins>
+      <w:r>
+        <w:t>nformation</w:t>
       </w:r>
     </w:p>
     <w:p>
@@ -3596,7 +3641,7 @@
       <w:pPr>
         <w:pStyle w:val="Heading3"/>
         <w:numPr>
-          <w:numberingChange w:id="39" w:author="Frank Baker" w:date="2011-02-08T14:38:00Z" w:original="%1:2:0:.%2:4:0:.%3:1:0:"/>
+          <w:numberingChange w:id="47" w:author="Frank Baker" w:date="2011-02-08T14:38:00Z" w:original="%1:2:0:.%2:4:0:.%3:1:0:"/>
         </w:numPr>
       </w:pPr>
       <w:r>
@@ -3830,7 +3875,7 @@
       <w:pPr>
         <w:pStyle w:val="Heading3"/>
         <w:numPr>
-          <w:numberingChange w:id="40" w:author="Frank Baker" w:date="2011-02-08T14:38:00Z" w:original="%1:2:0:.%2:4:0:.%3:2:0:"/>
+          <w:numberingChange w:id="48" w:author="Frank Baker" w:date="2011-02-08T14:38:00Z" w:original="%1:2:0:.%2:4:0:.%3:2:0:"/>
         </w:numPr>
       </w:pPr>
       <w:r>
@@ -3943,11 +3988,19 @@
       <w:pPr>
         <w:pStyle w:val="Heading3"/>
         <w:numPr>
-          <w:numberingChange w:id="41" w:author="Frank Baker" w:date="2011-02-08T14:38:00Z" w:original="%1:2:0:.%2:4:0:.%3:3:0:"/>
+          <w:numberingChange w:id="49" w:author="Frank Baker" w:date="2011-02-08T14:38:00Z" w:original="%1:2:0:.%2:4:0:.%3:3:0:"/>
         </w:numPr>
       </w:pPr>
       <w:r>
-        <w:t>Library metadata</w:t>
+        <w:t xml:space="preserve">Library </w:t>
+      </w:r>
+      <w:ins w:id="50" w:author="Frank Baker" w:date="2011-02-10T16:00:00Z">
+        <w:r>
+          <w:t>M</w:t>
+        </w:r>
+      </w:ins>
+      <w:r>
+        <w:t>etadata</w:t>
       </w:r>
     </w:p>
     <w:p>
@@ -4016,7 +4069,7 @@
       <w:pPr>
         <w:pStyle w:val="Heading3"/>
         <w:numPr>
-          <w:numberingChange w:id="42" w:author="Frank Baker" w:date="2011-02-08T14:38:00Z" w:original="%1:2:0:.%2:4:0:.%3:4:0:"/>
+          <w:numberingChange w:id="51" w:author="Frank Baker" w:date="2011-02-08T14:38:00Z" w:original="%1:2:0:.%2:4:0:.%3:4:0:"/>
         </w:numPr>
         <w:rPr>
           <w:sz w:val="28"/>
@@ -4024,18 +4077,34 @@
         </w:rPr>
       </w:pPr>
       <w:r>
-        <w:t>Managing metadata</w:t>
+        <w:t xml:space="preserve">Managing </w:t>
+      </w:r>
+      <w:ins w:id="52" w:author="Frank Baker" w:date="2011-02-10T16:00:00Z">
+        <w:r>
+          <w:t>M</w:t>
+        </w:r>
+      </w:ins>
+      <w:r>
+        <w:t>etadata</w:t>
       </w:r>
     </w:p>
     <w:p>
       <w:pPr>
         <w:pStyle w:val="Heading4"/>
         <w:numPr>
-          <w:numberingChange w:id="43" w:author="Frank Baker" w:date="2011-02-08T14:38:00Z" w:original="%1:2:0:.%2:4:0:.%3:4:0:.%4:1:0:"/>
+          <w:numberingChange w:id="53" w:author="Frank Baker" w:date="2011-02-08T14:38:00Z" w:original="%1:2:0:.%2:4:0:.%3:4:0:.%4:1:0:"/>
         </w:numPr>
       </w:pPr>
       <w:r>
-        <w:t>Metadata cache</w:t>
+        <w:t xml:space="preserve">Metadata </w:t>
+      </w:r>
+      <w:ins w:id="54" w:author="Frank Baker" w:date="2011-02-10T15:59:00Z">
+        <w:r>
+          <w:t>C</w:t>
+        </w:r>
+      </w:ins>
+      <w:r>
+        <w:t>ache</w:t>
       </w:r>
     </w:p>
     <w:p>
@@ -4105,7 +4174,21 @@
         <w:rPr>
           <w:rStyle w:val="Citation"/>
         </w:rPr>
-        <w:t xml:space="preserve">Advance Topics in HDF5 </w:t>
+        <w:t>Advance</w:t>
+      </w:r>
+      <w:ins w:id="55" w:author="Frank Baker" w:date="2011-02-10T15:59:00Z">
+        <w:r>
+          <w:rPr>
+            <w:rStyle w:val="Citation"/>
+          </w:rPr>
+          <w:t>d</w:t>
+        </w:r>
+      </w:ins>
+      <w:r>
+        <w:rPr>
+          <w:rStyle w:val="Citation"/>
+        </w:rPr>
+        <w:t xml:space="preserve"> Topics in HDF5 </w:t>
       </w:r>
       <w:r>
         <w:t>(</w:t>
@@ -4156,11 +4239,19 @@
       <w:pPr>
         <w:pStyle w:val="Heading4"/>
         <w:numPr>
-          <w:numberingChange w:id="44" w:author="Frank Baker" w:date="2011-02-08T14:38:00Z" w:original="%1:2:0:.%2:4:0:.%3:4:0:.%4:2:0:"/>
+          <w:numberingChange w:id="56" w:author="Frank Baker" w:date="2011-02-08T14:38:00Z" w:original="%1:2:0:.%2:4:0:.%3:4:0:.%4:2:0:"/>
         </w:numPr>
       </w:pPr>
       <w:r>
-        <w:t>Metadata journaling</w:t>
+        <w:t xml:space="preserve">Metadata </w:t>
+      </w:r>
+      <w:ins w:id="57" w:author="Frank Baker" w:date="2011-02-10T16:01:00Z">
+        <w:r>
+          <w:t>J</w:t>
+        </w:r>
+      </w:ins>
+      <w:r>
+        <w:t>ournaling</w:t>
       </w:r>
     </w:p>
     <w:p>
@@ -5085,7 +5176,7 @@
                 <w:rPr>
                   <w:noProof/>
                 </w:rPr>
-                <w:t>8</w:t>
+                <w:t>2</w:t>
               </w:r>
             </w:fldSimple>
             <w:r>
@@ -5251,13 +5342,7 @@
       <w:pStyle w:val="THGHeader2"/>
     </w:pPr>
     <w:r>
-      <w:t xml:space="preserve">February </w:t>
-    </w:r>
-    <w:r>
-      <w:t>8</w:t>
-    </w:r>
-    <w:r>
-      <w:t>, 2011</w:t>
+      <w:t>February 8, 2011</w:t>
     </w:r>
     <w:r>
       <w:ptab w:relativeTo="margin" w:alignment="center" w:leader="none"/>
@@ -5279,13 +5364,7 @@
       <w:pStyle w:val="THGHeader"/>
     </w:pPr>
     <w:r>
-      <w:t xml:space="preserve">February </w:t>
-    </w:r>
-    <w:r>
-      <w:t>8</w:t>
-    </w:r>
-    <w:r>
-      <w:t>, 2011</w:t>
+      <w:t>February 8, 2011</w:t>
     </w:r>
   </w:p>
 </w:hdr>
@@ -8185,7 +8264,7 @@
 </file>
 
 <file path=customXml/itemProps1.xml><?xml version="1.0" encoding="utf-8"?>
-<ds:datastoreItem xmlns:ds="http://schemas.openxmlformats.org/officeDocument/2006/customXml" ds:itemID="{8D062B32-D40E-1644-A2D5-142D951FCB60}">
+<ds:datastoreItem xmlns:ds="http://schemas.openxmlformats.org/officeDocument/2006/customXml" ds:itemID="{AF6A0324-37BE-0042-B475-761088B815AC}">
   <ds:schemaRefs>
     <ds:schemaRef ds:uri="http://schemas.openxmlformats.org/officeDocument/2006/bibliography"/>
   </ds:schemaRefs>

</xml_diff>